<commit_message>
Compute PFS and ROMULAN skyfit2 prepare
</commit_message>
<xml_diff>
--- a/Code/DynNestSampl/how_to-DynNestSapl_metsim.docx
+++ b/Code/DynNestSampl/how_to-DynNestSapl_metsim.docx
@@ -6,9 +6,11 @@
       <w:pPr>
         <w:pStyle w:val="Heading1"/>
       </w:pPr>
+      <w:proofErr w:type="spellStart"/>
       <w:r>
         <w:t>DynNestSapl_metsim</w:t>
       </w:r>
+      <w:proofErr w:type="spellEnd"/>
     </w:p>
     <w:p>
       <w:r>
@@ -92,7 +94,15 @@
         <w:t>.</w:t>
       </w:r>
       <w:r>
-        <w:t xml:space="preserve"> If for some reason the simulations was interrupted the code will continue on with the same .dynesty file without overwriting</w:t>
+        <w:t xml:space="preserve"> If for some reason the simulations was interrupted the code will continue on with the same .</w:t>
+      </w:r>
+      <w:proofErr w:type="spellStart"/>
+      <w:r>
+        <w:t>dynesty</w:t>
+      </w:r>
+      <w:proofErr w:type="spellEnd"/>
+      <w:r>
+        <w:t xml:space="preserve"> file without overwriting</w:t>
       </w:r>
       <w:r>
         <w:t>, you can do that</w:t>
@@ -107,7 +117,15 @@
         <w:t>e</w:t>
       </w:r>
       <w:r>
-        <w:t xml:space="preserve"> sure to keep the .dynesty in the output folder)</w:t>
+        <w:t xml:space="preserve"> sure to keep the .</w:t>
+      </w:r>
+      <w:proofErr w:type="spellStart"/>
+      <w:r>
+        <w:t>dynesty</w:t>
+      </w:r>
+      <w:proofErr w:type="spellEnd"/>
+      <w:r>
+        <w:t xml:space="preserve"> in the output folder)</w:t>
       </w:r>
       <w:r>
         <w:t>.</w:t>
@@ -133,12 +151,92 @@
           <w:sz w:val="18"/>
           <w:szCs w:val="18"/>
         </w:rPr>
-        <w:t>python "WMPG-repoMAX\Code\DynNestSampl\DynNestSapl_metsim.py" "C:\Users\maxiv\Documents\INPUT-FOLDER" --output_dir "C:\Users\maxiv\Desktop\OUTPUT-FOLDER" --prior "C:\Users\maxiv\WMPG-repoMAX\Code\DynNestSampl\stony_meteoroid.prior"</w:t>
-      </w:r>
-    </w:p>
-    <w:p>
-      <w:r>
-        <w:t>When run you will see a bunch of number going by that sows you the state of the run:</w:t>
+        <w:t>python "WMPG-</w:t>
+      </w:r>
+      <w:proofErr w:type="spellStart"/>
+      <w:r>
+        <w:rPr>
+          <w:rFonts w:ascii="Consolas" w:hAnsi="Consolas"/>
+          <w:b/>
+          <w:bCs/>
+          <w:color w:val="1F2328"/>
+          <w:sz w:val="18"/>
+          <w:szCs w:val="18"/>
+        </w:rPr>
+        <w:t>repoMAX</w:t>
+      </w:r>
+      <w:proofErr w:type="spellEnd"/>
+      <w:r>
+        <w:rPr>
+          <w:rFonts w:ascii="Consolas" w:hAnsi="Consolas"/>
+          <w:b/>
+          <w:bCs/>
+          <w:color w:val="1F2328"/>
+          <w:sz w:val="18"/>
+          <w:szCs w:val="18"/>
+        </w:rPr>
+        <w:t>\Code\</w:t>
+      </w:r>
+      <w:proofErr w:type="spellStart"/>
+      <w:r>
+        <w:rPr>
+          <w:rFonts w:ascii="Consolas" w:hAnsi="Consolas"/>
+          <w:b/>
+          <w:bCs/>
+          <w:color w:val="1F2328"/>
+          <w:sz w:val="18"/>
+          <w:szCs w:val="18"/>
+        </w:rPr>
+        <w:t>DynNestSampl</w:t>
+      </w:r>
+      <w:proofErr w:type="spellEnd"/>
+      <w:r>
+        <w:rPr>
+          <w:rFonts w:ascii="Consolas" w:hAnsi="Consolas"/>
+          <w:b/>
+          <w:bCs/>
+          <w:color w:val="1F2328"/>
+          <w:sz w:val="18"/>
+          <w:szCs w:val="18"/>
+        </w:rPr>
+        <w:t>\DynNestSapl_metsim.py" "C:\Users\maxiv\Documents\INPUT-FOLDER" --</w:t>
+      </w:r>
+      <w:proofErr w:type="spellStart"/>
+      <w:r>
+        <w:rPr>
+          <w:rFonts w:ascii="Consolas" w:hAnsi="Consolas"/>
+          <w:b/>
+          <w:bCs/>
+          <w:color w:val="1F2328"/>
+          <w:sz w:val="18"/>
+          <w:szCs w:val="18"/>
+        </w:rPr>
+        <w:t>output_dir</w:t>
+      </w:r>
+      <w:proofErr w:type="spellEnd"/>
+      <w:r>
+        <w:rPr>
+          <w:rFonts w:ascii="Consolas" w:hAnsi="Consolas"/>
+          <w:b/>
+          <w:bCs/>
+          <w:color w:val="1F2328"/>
+          <w:sz w:val="18"/>
+          <w:szCs w:val="18"/>
+        </w:rPr>
+        <w:t xml:space="preserve"> "C:\Users\maxiv\Desktop\OUTPUT-FOLDER" --prior "C:\Users\maxiv\WMPG-repoMAX\Code\DynNestSampl\stony_meteoroid.prior"</w:t>
+      </w:r>
+    </w:p>
+    <w:p>
+      <w:r>
+        <w:t xml:space="preserve">When run you will see a bunch of number going by that </w:t>
+      </w:r>
+      <w:proofErr w:type="spellStart"/>
+      <w:r>
+        <w:t>sows</w:t>
+      </w:r>
+      <w:proofErr w:type="spellEnd"/>
+      <w:r>
+        <w:t xml:space="preserve"> you the state of the run:</w:t>
       </w:r>
     </w:p>
     <w:p>
@@ -188,7 +286,23 @@
         <w:t xml:space="preserve">If </w:t>
       </w:r>
       <w:r>
-        <w:t>you want to check at which stage is your result you can generate a plot with what is present in the .dynesty file thus far (doing so it will not overrite or change any of the file in the input folder, except for the log_ file, it will just generate all the images) :</w:t>
+        <w:t>you want to check at which stage is your result you can generate a plot with what is present in the .</w:t>
+      </w:r>
+      <w:proofErr w:type="spellStart"/>
+      <w:r>
+        <w:t>dynesty</w:t>
+      </w:r>
+      <w:proofErr w:type="spellEnd"/>
+      <w:r>
+        <w:t xml:space="preserve"> file thus far (doing so it will not </w:t>
+      </w:r>
+      <w:proofErr w:type="spellStart"/>
+      <w:r>
+        <w:t>overrite</w:t>
+      </w:r>
+      <w:proofErr w:type="spellEnd"/>
+      <w:r>
+        <w:t xml:space="preserve"> or change any of the file in the input folder, except for the log_ file, it will just generate all the images) :</w:t>
       </w:r>
     </w:p>
     <w:p>
@@ -207,7 +321,47 @@
           <w:sz w:val="18"/>
           <w:szCs w:val="18"/>
         </w:rPr>
-        <w:t>python "WMPG-repoMAX\Code\DynNestSampl\DynNestSapl_metsim.py" "C:\Users\maxiv\Documents\INPUT-FOLDER"</w:t>
+        <w:t>python "WMPG-</w:t>
+      </w:r>
+      <w:proofErr w:type="spellStart"/>
+      <w:r>
+        <w:rPr>
+          <w:rFonts w:ascii="Consolas" w:hAnsi="Consolas"/>
+          <w:color w:val="1F2328"/>
+          <w:sz w:val="18"/>
+          <w:szCs w:val="18"/>
+        </w:rPr>
+        <w:t>repoMAX</w:t>
+      </w:r>
+      <w:proofErr w:type="spellEnd"/>
+      <w:r>
+        <w:rPr>
+          <w:rFonts w:ascii="Consolas" w:hAnsi="Consolas"/>
+          <w:color w:val="1F2328"/>
+          <w:sz w:val="18"/>
+          <w:szCs w:val="18"/>
+        </w:rPr>
+        <w:t>\Code\</w:t>
+      </w:r>
+      <w:proofErr w:type="spellStart"/>
+      <w:r>
+        <w:rPr>
+          <w:rFonts w:ascii="Consolas" w:hAnsi="Consolas"/>
+          <w:color w:val="1F2328"/>
+          <w:sz w:val="18"/>
+          <w:szCs w:val="18"/>
+        </w:rPr>
+        <w:t>DynNestSampl</w:t>
+      </w:r>
+      <w:proofErr w:type="spellEnd"/>
+      <w:r>
+        <w:rPr>
+          <w:rFonts w:ascii="Consolas" w:hAnsi="Consolas"/>
+          <w:color w:val="1F2328"/>
+          <w:sz w:val="18"/>
+          <w:szCs w:val="18"/>
+        </w:rPr>
+        <w:t>\DynNestSapl_metsim.py" "C:\Users\maxiv\Documents\INPUT-FOLDER"</w:t>
       </w:r>
       <w:r>
         <w:rPr>
@@ -232,7 +386,15 @@
     </w:p>
     <w:p>
       <w:r>
-        <w:t>It can also work with MetSim json data if path and file name are in the input directory, it will introduced a set noise as given in the prior file</w:t>
+        <w:t xml:space="preserve">It can also work with MetSim </w:t>
+      </w:r>
+      <w:proofErr w:type="spellStart"/>
+      <w:r>
+        <w:t>json</w:t>
+      </w:r>
+      <w:proofErr w:type="spellEnd"/>
+      <w:r>
+        <w:t xml:space="preserve"> data if path and file name are in the input directory, it will introduced a set noise as given in the prior file</w:t>
       </w:r>
       <w:r>
         <w:t xml:space="preserve"> (you can generate a new distribution of noise by running it again)</w:t>
@@ -247,7 +409,23 @@
         <w:t>h</w:t>
       </w:r>
       <w:r>
-        <w:t>e same name json file and add _with_noise and you can load that from now on so it will keep the same datapoints.</w:t>
+        <w:t xml:space="preserve">e same name </w:t>
+      </w:r>
+      <w:proofErr w:type="spellStart"/>
+      <w:r>
+        <w:t>json</w:t>
+      </w:r>
+      <w:proofErr w:type="spellEnd"/>
+      <w:r>
+        <w:t xml:space="preserve"> file and add _</w:t>
+      </w:r>
+      <w:proofErr w:type="spellStart"/>
+      <w:r>
+        <w:t>with_noise</w:t>
+      </w:r>
+      <w:proofErr w:type="spellEnd"/>
+      <w:r>
+        <w:t xml:space="preserve"> and you can load that from now on so it will keep the same datapoints.</w:t>
       </w:r>
     </w:p>
     <w:p>
@@ -266,7 +444,47 @@
           <w:sz w:val="18"/>
           <w:szCs w:val="18"/>
         </w:rPr>
-        <w:t>python "WMPG-repoMAX\Code\DynNestSampl\DynNestSapl_metsim.py" "C:\Users\maxiv\Documents\INPUT-FOLDER\</w:t>
+        <w:t>python "WMPG-</w:t>
+      </w:r>
+      <w:proofErr w:type="spellStart"/>
+      <w:r>
+        <w:rPr>
+          <w:rFonts w:ascii="Consolas" w:hAnsi="Consolas"/>
+          <w:color w:val="1F2328"/>
+          <w:sz w:val="18"/>
+          <w:szCs w:val="18"/>
+        </w:rPr>
+        <w:t>repoMAX</w:t>
+      </w:r>
+      <w:proofErr w:type="spellEnd"/>
+      <w:r>
+        <w:rPr>
+          <w:rFonts w:ascii="Consolas" w:hAnsi="Consolas"/>
+          <w:color w:val="1F2328"/>
+          <w:sz w:val="18"/>
+          <w:szCs w:val="18"/>
+        </w:rPr>
+        <w:t>\Code\</w:t>
+      </w:r>
+      <w:proofErr w:type="spellStart"/>
+      <w:r>
+        <w:rPr>
+          <w:rFonts w:ascii="Consolas" w:hAnsi="Consolas"/>
+          <w:color w:val="1F2328"/>
+          <w:sz w:val="18"/>
+          <w:szCs w:val="18"/>
+        </w:rPr>
+        <w:t>DynNestSampl</w:t>
+      </w:r>
+      <w:proofErr w:type="spellEnd"/>
+      <w:r>
+        <w:rPr>
+          <w:rFonts w:ascii="Consolas" w:hAnsi="Consolas"/>
+          <w:color w:val="1F2328"/>
+          <w:sz w:val="18"/>
+          <w:szCs w:val="18"/>
+        </w:rPr>
+        <w:t>\DynNestSapl_metsim.py" "C:\Users\maxiv\Documents\INPUT-FOLDER\</w:t>
       </w:r>
       <w:r>
         <w:rPr>
@@ -286,7 +504,27 @@
           <w:sz w:val="18"/>
           <w:szCs w:val="18"/>
         </w:rPr>
-        <w:t>" --output_dir "C:\Users\maxiv\Desktop\OUTPUT-FOLDER" --prior "C:\Users\maxiv\WMPG-repoMAX\Code\DynNestSampl\stony_meteoroid.prior"</w:t>
+        <w:t>" --</w:t>
+      </w:r>
+      <w:proofErr w:type="spellStart"/>
+      <w:r>
+        <w:rPr>
+          <w:rFonts w:ascii="Consolas" w:hAnsi="Consolas"/>
+          <w:color w:val="1F2328"/>
+          <w:sz w:val="18"/>
+          <w:szCs w:val="18"/>
+        </w:rPr>
+        <w:t>output_dir</w:t>
+      </w:r>
+      <w:proofErr w:type="spellEnd"/>
+      <w:r>
+        <w:rPr>
+          <w:rFonts w:ascii="Consolas" w:hAnsi="Consolas"/>
+          <w:color w:val="1F2328"/>
+          <w:sz w:val="18"/>
+          <w:szCs w:val="18"/>
+        </w:rPr>
+        <w:t xml:space="preserve"> "C:\Users\maxiv\Desktop\OUTPUT-FOLDER" --prior "C:\Users\maxiv\WMPG-repoMAX\Code\DynNestSampl\stony_meteoroid.prior"</w:t>
       </w:r>
     </w:p>
     <w:p>
@@ -311,7 +549,47 @@
           <w:sz w:val="18"/>
           <w:szCs w:val="18"/>
         </w:rPr>
-        <w:t xml:space="preserve">python "WMPG-repoMAX\Code\DynNestSampl\DynNestSapl_metsim.py" </w:t>
+        <w:t>python "WMPG-</w:t>
+      </w:r>
+      <w:proofErr w:type="spellStart"/>
+      <w:r>
+        <w:rPr>
+          <w:rFonts w:ascii="Consolas" w:hAnsi="Consolas"/>
+          <w:color w:val="1F2328"/>
+          <w:sz w:val="18"/>
+          <w:szCs w:val="18"/>
+        </w:rPr>
+        <w:t>repoMAX</w:t>
+      </w:r>
+      <w:proofErr w:type="spellEnd"/>
+      <w:r>
+        <w:rPr>
+          <w:rFonts w:ascii="Consolas" w:hAnsi="Consolas"/>
+          <w:color w:val="1F2328"/>
+          <w:sz w:val="18"/>
+          <w:szCs w:val="18"/>
+        </w:rPr>
+        <w:t>\Code\</w:t>
+      </w:r>
+      <w:proofErr w:type="spellStart"/>
+      <w:r>
+        <w:rPr>
+          <w:rFonts w:ascii="Consolas" w:hAnsi="Consolas"/>
+          <w:color w:val="1F2328"/>
+          <w:sz w:val="18"/>
+          <w:szCs w:val="18"/>
+        </w:rPr>
+        <w:t>DynNestSampl</w:t>
+      </w:r>
+      <w:proofErr w:type="spellEnd"/>
+      <w:r>
+        <w:rPr>
+          <w:rFonts w:ascii="Consolas" w:hAnsi="Consolas"/>
+          <w:color w:val="1F2328"/>
+          <w:sz w:val="18"/>
+          <w:szCs w:val="18"/>
+        </w:rPr>
+        <w:t xml:space="preserve">\DynNestSapl_metsim.py" </w:t>
       </w:r>
       <w:r>
         <w:rPr>
@@ -349,12 +627,40 @@
           <w:sz w:val="18"/>
           <w:szCs w:val="18"/>
         </w:rPr>
-        <w:t>--output_dir "C:\Users\maxiv\Desktop\OUTPUT-FOLDER" --prior "C:\Users\maxiv\WMPG-repoMAX\Code\DynNestSampl\stony_meteoroid.prior"</w:t>
-      </w:r>
-    </w:p>
-    <w:p>
-      <w:r>
-        <w:t xml:space="preserve">If you do not specify the ouput folder it will use the folder where it found the pickle file, and if you do not </w:t>
+        <w:t>--</w:t>
+      </w:r>
+      <w:proofErr w:type="spellStart"/>
+      <w:r>
+        <w:rPr>
+          <w:rFonts w:ascii="Consolas" w:hAnsi="Consolas"/>
+          <w:color w:val="1F2328"/>
+          <w:sz w:val="18"/>
+          <w:szCs w:val="18"/>
+        </w:rPr>
+        <w:t>output_dir</w:t>
+      </w:r>
+      <w:proofErr w:type="spellEnd"/>
+      <w:r>
+        <w:rPr>
+          <w:rFonts w:ascii="Consolas" w:hAnsi="Consolas"/>
+          <w:color w:val="1F2328"/>
+          <w:sz w:val="18"/>
+          <w:szCs w:val="18"/>
+        </w:rPr>
+        <w:t xml:space="preserve"> "C:\Users\maxiv\Desktop\OUTPUT-FOLDER" --prior "C:\Users\maxiv\WMPG-repoMAX\Code\DynNestSampl\stony_meteoroid.prior"</w:t>
+      </w:r>
+    </w:p>
+    <w:p>
+      <w:r>
+        <w:t xml:space="preserve">If you do not specify the </w:t>
+      </w:r>
+      <w:proofErr w:type="spellStart"/>
+      <w:r>
+        <w:t>ouput</w:t>
+      </w:r>
+      <w:proofErr w:type="spellEnd"/>
+      <w:r>
+        <w:t xml:space="preserve"> folder it will use the folder where it found the pickle file, and if you do not </w:t>
       </w:r>
       <w:r>
         <w:t>specify</w:t>
@@ -385,7 +691,47 @@
           <w:sz w:val="18"/>
           <w:szCs w:val="18"/>
         </w:rPr>
-        <w:t>python "WMPG-repoMAX\Code\DynNestSampl\DynNestSapl_metsim.py" "C:\Users\maxiv\Documents\INPUT-FOLDER"</w:t>
+        <w:t>python "WMPG-</w:t>
+      </w:r>
+      <w:proofErr w:type="spellStart"/>
+      <w:r>
+        <w:rPr>
+          <w:rFonts w:ascii="Consolas" w:hAnsi="Consolas"/>
+          <w:color w:val="1F2328"/>
+          <w:sz w:val="18"/>
+          <w:szCs w:val="18"/>
+        </w:rPr>
+        <w:t>repoMAX</w:t>
+      </w:r>
+      <w:proofErr w:type="spellEnd"/>
+      <w:r>
+        <w:rPr>
+          <w:rFonts w:ascii="Consolas" w:hAnsi="Consolas"/>
+          <w:color w:val="1F2328"/>
+          <w:sz w:val="18"/>
+          <w:szCs w:val="18"/>
+        </w:rPr>
+        <w:t>\Code\</w:t>
+      </w:r>
+      <w:proofErr w:type="spellStart"/>
+      <w:r>
+        <w:rPr>
+          <w:rFonts w:ascii="Consolas" w:hAnsi="Consolas"/>
+          <w:color w:val="1F2328"/>
+          <w:sz w:val="18"/>
+          <w:szCs w:val="18"/>
+        </w:rPr>
+        <w:t>DynNestSampl</w:t>
+      </w:r>
+      <w:proofErr w:type="spellEnd"/>
+      <w:r>
+        <w:rPr>
+          <w:rFonts w:ascii="Consolas" w:hAnsi="Consolas"/>
+          <w:color w:val="1F2328"/>
+          <w:sz w:val="18"/>
+          <w:szCs w:val="18"/>
+        </w:rPr>
+        <w:t>\DynNestSapl_metsim.py" "C:\Users\maxiv\Documents\INPUT-FOLDER"</w:t>
       </w:r>
     </w:p>
     <w:p>
@@ -422,7 +768,39 @@
           <w:sz w:val="10"/>
           <w:szCs w:val="10"/>
         </w:rPr>
-        <w:t># you can input expression and numpy functions (e.g. np.pi)</w:t>
+        <w:t xml:space="preserve"># you can input expression and </w:t>
+      </w:r>
+      <w:proofErr w:type="spellStart"/>
+      <w:r>
+        <w:rPr>
+          <w:sz w:val="10"/>
+          <w:szCs w:val="10"/>
+        </w:rPr>
+        <w:t>numpy</w:t>
+      </w:r>
+      <w:proofErr w:type="spellEnd"/>
+      <w:r>
+        <w:rPr>
+          <w:sz w:val="10"/>
+          <w:szCs w:val="10"/>
+        </w:rPr>
+        <w:t xml:space="preserve"> functions (e.g. </w:t>
+      </w:r>
+      <w:proofErr w:type="spellStart"/>
+      <w:r>
+        <w:rPr>
+          <w:sz w:val="10"/>
+          <w:szCs w:val="10"/>
+        </w:rPr>
+        <w:t>np.pi</w:t>
+      </w:r>
+      <w:proofErr w:type="spellEnd"/>
+      <w:r>
+        <w:rPr>
+          <w:sz w:val="10"/>
+          <w:szCs w:val="10"/>
+        </w:rPr>
+        <w:t>)</w:t>
       </w:r>
     </w:p>
     <w:p>
@@ -470,7 +848,55 @@
           <w:sz w:val="10"/>
           <w:szCs w:val="10"/>
         </w:rPr>
-        <w:t># - nan     : set it to default values or estimate the most likely for v_init,zenith_angle,m_init,erosion_height_start (default norm sigma only for v_init 500 and zenith_angle 0.01)</w:t>
+        <w:t xml:space="preserve"># - nan     : set it to default values or estimate the most likely for </w:t>
+      </w:r>
+      <w:proofErr w:type="spellStart"/>
+      <w:r>
+        <w:rPr>
+          <w:sz w:val="10"/>
+          <w:szCs w:val="10"/>
+        </w:rPr>
+        <w:t>v_init,zenith_angle,m_init,erosion_height_start</w:t>
+      </w:r>
+      <w:proofErr w:type="spellEnd"/>
+      <w:r>
+        <w:rPr>
+          <w:sz w:val="10"/>
+          <w:szCs w:val="10"/>
+        </w:rPr>
+        <w:t xml:space="preserve"> (default norm sigma only for </w:t>
+      </w:r>
+      <w:proofErr w:type="spellStart"/>
+      <w:r>
+        <w:rPr>
+          <w:sz w:val="10"/>
+          <w:szCs w:val="10"/>
+        </w:rPr>
+        <w:t>v_init</w:t>
+      </w:r>
+      <w:proofErr w:type="spellEnd"/>
+      <w:r>
+        <w:rPr>
+          <w:sz w:val="10"/>
+          <w:szCs w:val="10"/>
+        </w:rPr>
+        <w:t xml:space="preserve"> 500 and </w:t>
+      </w:r>
+      <w:proofErr w:type="spellStart"/>
+      <w:r>
+        <w:rPr>
+          <w:sz w:val="10"/>
+          <w:szCs w:val="10"/>
+        </w:rPr>
+        <w:t>zenith_angle</w:t>
+      </w:r>
+      <w:proofErr w:type="spellEnd"/>
+      <w:r>
+        <w:rPr>
+          <w:sz w:val="10"/>
+          <w:szCs w:val="10"/>
+        </w:rPr>
+        <w:t xml:space="preserve"> 0.01)</w:t>
       </w:r>
     </w:p>
     <w:p>
@@ -502,8 +928,49 @@
           <w:sz w:val="10"/>
           <w:szCs w:val="10"/>
         </w:rPr>
-        <w:t># - invgamma: considers instead of uniform distribution a inverse gamma distribution that peak around the mode and have a long trail so it substitutes min and max with alpha and mode, good for noise uncertanty</w:t>
-      </w:r>
+        <w:t xml:space="preserve"># - </w:t>
+      </w:r>
+      <w:proofErr w:type="spellStart"/>
+      <w:r>
+        <w:rPr>
+          <w:sz w:val="10"/>
+          <w:szCs w:val="10"/>
+        </w:rPr>
+        <w:t>invgamma</w:t>
+      </w:r>
+      <w:proofErr w:type="spellEnd"/>
+      <w:r>
+        <w:rPr>
+          <w:sz w:val="10"/>
+          <w:szCs w:val="10"/>
+        </w:rPr>
+        <w:t xml:space="preserve">: considers instead of uniform distribution </w:t>
+      </w:r>
+      <w:proofErr w:type="spellStart"/>
+      <w:r>
+        <w:rPr>
+          <w:sz w:val="10"/>
+          <w:szCs w:val="10"/>
+        </w:rPr>
+        <w:t>a</w:t>
+      </w:r>
+      <w:proofErr w:type="spellEnd"/>
+      <w:r>
+        <w:rPr>
+          <w:sz w:val="10"/>
+          <w:szCs w:val="10"/>
+        </w:rPr>
+        <w:t xml:space="preserve"> inverse gamma distribution that peak around the mode and have a long trail so it substitutes min and max with alpha and mode, good for noise </w:t>
+      </w:r>
+      <w:proofErr w:type="spellStart"/>
+      <w:r>
+        <w:rPr>
+          <w:sz w:val="10"/>
+          <w:szCs w:val="10"/>
+        </w:rPr>
+        <w:t>uncertanty</w:t>
+      </w:r>
+      <w:proofErr w:type="spellEnd"/>
     </w:p>
     <w:p>
       <w:pPr>
@@ -518,7 +985,23 @@
           <w:sz w:val="10"/>
           <w:szCs w:val="10"/>
         </w:rPr>
-        <w:t># - log     : cosider the log10 of the range given consider it for priors that extend for multiple order of magnitude (if 0.0 is set to 1e-12)</w:t>
+        <w:t xml:space="preserve"># - log     : </w:t>
+      </w:r>
+      <w:proofErr w:type="spellStart"/>
+      <w:r>
+        <w:rPr>
+          <w:sz w:val="10"/>
+          <w:szCs w:val="10"/>
+        </w:rPr>
+        <w:t>cosider</w:t>
+      </w:r>
+      <w:proofErr w:type="spellEnd"/>
+      <w:r>
+        <w:rPr>
+          <w:sz w:val="10"/>
+          <w:szCs w:val="10"/>
+        </w:rPr>
+        <w:t xml:space="preserve"> the log10 of the range given consider it for priors that extend for multiple order of magnitude (if 0.0 is set to 1e-12)</w:t>
       </w:r>
     </w:p>
     <w:p>
@@ -534,7 +1017,71 @@
           <w:sz w:val="10"/>
           <w:szCs w:val="10"/>
         </w:rPr>
-        <w:t># - fix     : fix the value to the first value given so it is not estimated by dynesty, the assumend noise in lag (noise_lag) for EMCCD is 40 m and CAMO is 5 m while for both in luminosity (noise_lum) is 2.5 J/s</w:t>
+        <w:t xml:space="preserve"># - fix     : fix the value to the first value given so it is not estimated by </w:t>
+      </w:r>
+      <w:proofErr w:type="spellStart"/>
+      <w:r>
+        <w:rPr>
+          <w:sz w:val="10"/>
+          <w:szCs w:val="10"/>
+        </w:rPr>
+        <w:t>dynesty</w:t>
+      </w:r>
+      <w:proofErr w:type="spellEnd"/>
+      <w:r>
+        <w:rPr>
+          <w:sz w:val="10"/>
+          <w:szCs w:val="10"/>
+        </w:rPr>
+        <w:t xml:space="preserve">, the </w:t>
+      </w:r>
+      <w:proofErr w:type="spellStart"/>
+      <w:r>
+        <w:rPr>
+          <w:sz w:val="10"/>
+          <w:szCs w:val="10"/>
+        </w:rPr>
+        <w:t>assumend</w:t>
+      </w:r>
+      <w:proofErr w:type="spellEnd"/>
+      <w:r>
+        <w:rPr>
+          <w:sz w:val="10"/>
+          <w:szCs w:val="10"/>
+        </w:rPr>
+        <w:t xml:space="preserve"> noise in lag (</w:t>
+      </w:r>
+      <w:proofErr w:type="spellStart"/>
+      <w:r>
+        <w:rPr>
+          <w:sz w:val="10"/>
+          <w:szCs w:val="10"/>
+        </w:rPr>
+        <w:t>noise_lag</w:t>
+      </w:r>
+      <w:proofErr w:type="spellEnd"/>
+      <w:r>
+        <w:rPr>
+          <w:sz w:val="10"/>
+          <w:szCs w:val="10"/>
+        </w:rPr>
+        <w:t>) for EMCCD is 40 m and CAMO is 5 m while for both in luminosity (</w:t>
+      </w:r>
+      <w:proofErr w:type="spellStart"/>
+      <w:r>
+        <w:rPr>
+          <w:sz w:val="10"/>
+          <w:szCs w:val="10"/>
+        </w:rPr>
+        <w:t>noise_lum</w:t>
+      </w:r>
+      <w:proofErr w:type="spellEnd"/>
+      <w:r>
+        <w:rPr>
+          <w:sz w:val="10"/>
+          <w:szCs w:val="10"/>
+        </w:rPr>
+        <w:t>) is 2.5 J/s</w:t>
       </w:r>
     </w:p>
     <w:p>
@@ -550,7 +1097,23 @@
           <w:sz w:val="10"/>
           <w:szCs w:val="10"/>
         </w:rPr>
-        <w:t># what is writen after '#' is ignored</w:t>
+        <w:t xml:space="preserve"># what is </w:t>
+      </w:r>
+      <w:proofErr w:type="spellStart"/>
+      <w:r>
+        <w:rPr>
+          <w:sz w:val="10"/>
+          <w:szCs w:val="10"/>
+        </w:rPr>
+        <w:t>writen</w:t>
+      </w:r>
+      <w:proofErr w:type="spellEnd"/>
+      <w:r>
+        <w:rPr>
+          <w:sz w:val="10"/>
+          <w:szCs w:val="10"/>
+        </w:rPr>
+        <w:t xml:space="preserve"> after '#' is ignored</w:t>
       </w:r>
     </w:p>
     <w:p>
@@ -606,7 +1169,39 @@
           <w:szCs w:val="10"/>
         </w:rPr>
         <w:tab/>
-        <w:t># v_init [m/s] (gausian distribution)</w:t>
+        <w:t xml:space="preserve"># </w:t>
+      </w:r>
+      <w:proofErr w:type="spellStart"/>
+      <w:r>
+        <w:rPr>
+          <w:sz w:val="10"/>
+          <w:szCs w:val="10"/>
+        </w:rPr>
+        <w:t>v_init</w:t>
+      </w:r>
+      <w:proofErr w:type="spellEnd"/>
+      <w:r>
+        <w:rPr>
+          <w:sz w:val="10"/>
+          <w:szCs w:val="10"/>
+        </w:rPr>
+        <w:t xml:space="preserve"> [m/s] (</w:t>
+      </w:r>
+      <w:proofErr w:type="spellStart"/>
+      <w:r>
+        <w:rPr>
+          <w:sz w:val="10"/>
+          <w:szCs w:val="10"/>
+        </w:rPr>
+        <w:t>gausian</w:t>
+      </w:r>
+      <w:proofErr w:type="spellEnd"/>
+      <w:r>
+        <w:rPr>
+          <w:sz w:val="10"/>
+          <w:szCs w:val="10"/>
+        </w:rPr>
+        <w:t xml:space="preserve"> distribution)</w:t>
       </w:r>
     </w:p>
     <w:p>
@@ -617,12 +1212,21 @@
           <w:szCs w:val="10"/>
         </w:rPr>
       </w:pPr>
-      <w:r>
-        <w:rPr>
-          <w:sz w:val="10"/>
-          <w:szCs w:val="10"/>
-        </w:rPr>
-        <w:t xml:space="preserve">zenith_angle,nan,fix </w:t>
+      <w:proofErr w:type="spellStart"/>
+      <w:r>
+        <w:rPr>
+          <w:sz w:val="10"/>
+          <w:szCs w:val="10"/>
+        </w:rPr>
+        <w:t>zenith_angle,nan,fix</w:t>
+      </w:r>
+      <w:proofErr w:type="spellEnd"/>
+      <w:r>
+        <w:rPr>
+          <w:sz w:val="10"/>
+          <w:szCs w:val="10"/>
+        </w:rPr>
+        <w:t xml:space="preserve"> </w:t>
       </w:r>
       <w:r>
         <w:rPr>
@@ -638,7 +1242,23 @@
           <w:szCs w:val="10"/>
         </w:rPr>
         <w:tab/>
-        <w:t># zenith_angle [rad] (fix by default)</w:t>
+        <w:t xml:space="preserve"># </w:t>
+      </w:r>
+      <w:proofErr w:type="spellStart"/>
+      <w:r>
+        <w:rPr>
+          <w:sz w:val="10"/>
+          <w:szCs w:val="10"/>
+        </w:rPr>
+        <w:t>zenith_angle</w:t>
+      </w:r>
+      <w:proofErr w:type="spellEnd"/>
+      <w:r>
+        <w:rPr>
+          <w:sz w:val="10"/>
+          <w:szCs w:val="10"/>
+        </w:rPr>
+        <w:t xml:space="preserve"> [rad] (fix by default)</w:t>
       </w:r>
     </w:p>
     <w:p>
@@ -649,12 +1269,21 @@
           <w:szCs w:val="10"/>
         </w:rPr>
       </w:pPr>
-      <w:r>
-        <w:rPr>
-          <w:sz w:val="10"/>
-          <w:szCs w:val="10"/>
-        </w:rPr>
-        <w:t xml:space="preserve">m_init,nan,nan             </w:t>
+      <w:proofErr w:type="spellStart"/>
+      <w:r>
+        <w:rPr>
+          <w:sz w:val="10"/>
+          <w:szCs w:val="10"/>
+        </w:rPr>
+        <w:t>m_init,nan,nan</w:t>
+      </w:r>
+      <w:proofErr w:type="spellEnd"/>
+      <w:r>
+        <w:rPr>
+          <w:sz w:val="10"/>
+          <w:szCs w:val="10"/>
+        </w:rPr>
+        <w:t xml:space="preserve">             </w:t>
       </w:r>
       <w:r>
         <w:rPr>
@@ -669,7 +1298,23 @@
           <w:szCs w:val="10"/>
         </w:rPr>
         <w:tab/>
-        <w:t># m_init [kg]</w:t>
+        <w:t xml:space="preserve"># </w:t>
+      </w:r>
+      <w:proofErr w:type="spellStart"/>
+      <w:r>
+        <w:rPr>
+          <w:sz w:val="10"/>
+          <w:szCs w:val="10"/>
+        </w:rPr>
+        <w:t>m_init</w:t>
+      </w:r>
+      <w:proofErr w:type="spellEnd"/>
+      <w:r>
+        <w:rPr>
+          <w:sz w:val="10"/>
+          <w:szCs w:val="10"/>
+        </w:rPr>
+        <w:t xml:space="preserve"> [kg]</w:t>
       </w:r>
     </w:p>
     <w:p>
@@ -746,12 +1391,21 @@
           <w:szCs w:val="10"/>
         </w:rPr>
       </w:pPr>
-      <w:r>
-        <w:rPr>
-          <w:sz w:val="10"/>
-          <w:szCs w:val="10"/>
-        </w:rPr>
-        <w:t xml:space="preserve">erosion_height_start,nan,nan        </w:t>
+      <w:proofErr w:type="spellStart"/>
+      <w:r>
+        <w:rPr>
+          <w:sz w:val="10"/>
+          <w:szCs w:val="10"/>
+        </w:rPr>
+        <w:t>erosion_height_start,nan,nan</w:t>
+      </w:r>
+      <w:proofErr w:type="spellEnd"/>
+      <w:r>
+        <w:rPr>
+          <w:sz w:val="10"/>
+          <w:szCs w:val="10"/>
+        </w:rPr>
+        <w:t xml:space="preserve">        </w:t>
       </w:r>
       <w:r>
         <w:rPr>
@@ -766,7 +1420,23 @@
           <w:szCs w:val="10"/>
         </w:rPr>
         <w:tab/>
-        <w:t># erosion_height_start [m]</w:t>
+        <w:t xml:space="preserve"># </w:t>
+      </w:r>
+      <w:proofErr w:type="spellStart"/>
+      <w:r>
+        <w:rPr>
+          <w:sz w:val="10"/>
+          <w:szCs w:val="10"/>
+        </w:rPr>
+        <w:t>erosion_height_start</w:t>
+      </w:r>
+      <w:proofErr w:type="spellEnd"/>
+      <w:r>
+        <w:rPr>
+          <w:sz w:val="10"/>
+          <w:szCs w:val="10"/>
+        </w:rPr>
+        <w:t xml:space="preserve"> [m]</w:t>
       </w:r>
     </w:p>
     <w:p>
@@ -793,7 +1463,43 @@
           <w:lang w:val="it-IT"/>
         </w:rPr>
         <w:tab/>
-        <w:t xml:space="preserve">                                   # erosion_coeff [kg/J] (np.log10 applied)</w:t>
+        <w:t xml:space="preserve">                                   # </w:t>
+      </w:r>
+      <w:proofErr w:type="spellStart"/>
+      <w:r>
+        <w:rPr>
+          <w:sz w:val="10"/>
+          <w:szCs w:val="10"/>
+          <w:lang w:val="it-IT"/>
+        </w:rPr>
+        <w:t>erosion_coeff</w:t>
+      </w:r>
+      <w:proofErr w:type="spellEnd"/>
+      <w:r>
+        <w:rPr>
+          <w:sz w:val="10"/>
+          <w:szCs w:val="10"/>
+          <w:lang w:val="it-IT"/>
+        </w:rPr>
+        <w:t xml:space="preserve"> [kg/J] (np.log10 </w:t>
+      </w:r>
+      <w:proofErr w:type="spellStart"/>
+      <w:r>
+        <w:rPr>
+          <w:sz w:val="10"/>
+          <w:szCs w:val="10"/>
+          <w:lang w:val="it-IT"/>
+        </w:rPr>
+        <w:t>applied</w:t>
+      </w:r>
+      <w:proofErr w:type="spellEnd"/>
+      <w:r>
+        <w:rPr>
+          <w:sz w:val="10"/>
+          <w:szCs w:val="10"/>
+          <w:lang w:val="it-IT"/>
+        </w:rPr>
+        <w:t>)</w:t>
       </w:r>
     </w:p>
     <w:p>
@@ -824,7 +1530,23 @@
           <w:szCs w:val="10"/>
         </w:rPr>
         <w:tab/>
-        <w:t># erosion_mass_index [-]</w:t>
+        <w:t xml:space="preserve"># </w:t>
+      </w:r>
+      <w:proofErr w:type="spellStart"/>
+      <w:r>
+        <w:rPr>
+          <w:sz w:val="10"/>
+          <w:szCs w:val="10"/>
+        </w:rPr>
+        <w:t>erosion_mass_index</w:t>
+      </w:r>
+      <w:proofErr w:type="spellEnd"/>
+      <w:r>
+        <w:rPr>
+          <w:sz w:val="10"/>
+          <w:szCs w:val="10"/>
+        </w:rPr>
+        <w:t xml:space="preserve"> [-]</w:t>
       </w:r>
     </w:p>
     <w:p>
@@ -848,7 +1570,23 @@
           <w:szCs w:val="10"/>
         </w:rPr>
         <w:tab/>
-        <w:t># erosion_mass_min [kg] (np.log10 applied)</w:t>
+        <w:t xml:space="preserve"># </w:t>
+      </w:r>
+      <w:proofErr w:type="spellStart"/>
+      <w:r>
+        <w:rPr>
+          <w:sz w:val="10"/>
+          <w:szCs w:val="10"/>
+        </w:rPr>
+        <w:t>erosion_mass_min</w:t>
+      </w:r>
+      <w:proofErr w:type="spellEnd"/>
+      <w:r>
+        <w:rPr>
+          <w:sz w:val="10"/>
+          <w:szCs w:val="10"/>
+        </w:rPr>
+        <w:t xml:space="preserve"> [kg] (np.log10 applied)</w:t>
       </w:r>
     </w:p>
     <w:p>
@@ -872,7 +1610,23 @@
           <w:szCs w:val="10"/>
         </w:rPr>
         <w:tab/>
-        <w:t># erosion_mass_max [kg] (np.log10 applied)</w:t>
+        <w:t xml:space="preserve"># </w:t>
+      </w:r>
+      <w:proofErr w:type="spellStart"/>
+      <w:r>
+        <w:rPr>
+          <w:sz w:val="10"/>
+          <w:szCs w:val="10"/>
+        </w:rPr>
+        <w:t>erosion_mass_max</w:t>
+      </w:r>
+      <w:proofErr w:type="spellEnd"/>
+      <w:r>
+        <w:rPr>
+          <w:sz w:val="10"/>
+          <w:szCs w:val="10"/>
+        </w:rPr>
+        <w:t xml:space="preserve"> [kg] (np.log10 applied)</w:t>
       </w:r>
     </w:p>
     <w:p>
@@ -883,12 +1637,21 @@
           <w:szCs w:val="10"/>
         </w:rPr>
       </w:pPr>
-      <w:r>
-        <w:rPr>
-          <w:sz w:val="10"/>
-          <w:szCs w:val="10"/>
-        </w:rPr>
-        <w:t xml:space="preserve">erosion_height_change,nan,nan </w:t>
+      <w:proofErr w:type="spellStart"/>
+      <w:r>
+        <w:rPr>
+          <w:sz w:val="10"/>
+          <w:szCs w:val="10"/>
+        </w:rPr>
+        <w:t>erosion_height_change,nan,nan</w:t>
+      </w:r>
+      <w:proofErr w:type="spellEnd"/>
+      <w:r>
+        <w:rPr>
+          <w:sz w:val="10"/>
+          <w:szCs w:val="10"/>
+        </w:rPr>
+        <w:t xml:space="preserve"> </w:t>
       </w:r>
       <w:r>
         <w:rPr>
@@ -903,7 +1666,23 @@
           <w:szCs w:val="10"/>
         </w:rPr>
         <w:tab/>
-        <w:t># erosion_height_change [m]</w:t>
+        <w:t xml:space="preserve"># </w:t>
+      </w:r>
+      <w:proofErr w:type="spellStart"/>
+      <w:r>
+        <w:rPr>
+          <w:sz w:val="10"/>
+          <w:szCs w:val="10"/>
+        </w:rPr>
+        <w:t>erosion_height_change</w:t>
+      </w:r>
+      <w:proofErr w:type="spellEnd"/>
+      <w:r>
+        <w:rPr>
+          <w:sz w:val="10"/>
+          <w:szCs w:val="10"/>
+        </w:rPr>
+        <w:t xml:space="preserve"> [m]</w:t>
       </w:r>
     </w:p>
     <w:p>
@@ -927,7 +1706,23 @@
           <w:szCs w:val="10"/>
         </w:rPr>
         <w:tab/>
-        <w:t># erosion_rho_change [kg/m^3] (np.log10 applied)</w:t>
+        <w:t xml:space="preserve"># </w:t>
+      </w:r>
+      <w:proofErr w:type="spellStart"/>
+      <w:r>
+        <w:rPr>
+          <w:sz w:val="10"/>
+          <w:szCs w:val="10"/>
+        </w:rPr>
+        <w:t>erosion_rho_change</w:t>
+      </w:r>
+      <w:proofErr w:type="spellEnd"/>
+      <w:r>
+        <w:rPr>
+          <w:sz w:val="10"/>
+          <w:szCs w:val="10"/>
+        </w:rPr>
+        <w:t xml:space="preserve"> [kg/m^3] (np.log10 applied)</w:t>
       </w:r>
     </w:p>
     <w:p>
@@ -957,7 +1752,23 @@
           <w:sz w:val="10"/>
           <w:szCs w:val="10"/>
         </w:rPr>
-        <w:t># erosion_sigma_change [kg/J]</w:t>
+        <w:t xml:space="preserve"># </w:t>
+      </w:r>
+      <w:proofErr w:type="spellStart"/>
+      <w:r>
+        <w:rPr>
+          <w:sz w:val="10"/>
+          <w:szCs w:val="10"/>
+        </w:rPr>
+        <w:t>erosion_sigma_change</w:t>
+      </w:r>
+      <w:proofErr w:type="spellEnd"/>
+      <w:r>
+        <w:rPr>
+          <w:sz w:val="10"/>
+          <w:szCs w:val="10"/>
+        </w:rPr>
+        <w:t xml:space="preserve"> [kg/J]</w:t>
       </w:r>
     </w:p>
     <w:p>
@@ -981,7 +1792,23 @@
           <w:szCs w:val="10"/>
         </w:rPr>
         <w:tab/>
-        <w:t># erosion_coeff_change [kg/J] (np.log10 applied)</w:t>
+        <w:t xml:space="preserve"># </w:t>
+      </w:r>
+      <w:proofErr w:type="spellStart"/>
+      <w:r>
+        <w:rPr>
+          <w:sz w:val="10"/>
+          <w:szCs w:val="10"/>
+        </w:rPr>
+        <w:t>erosion_coeff_change</w:t>
+      </w:r>
+      <w:proofErr w:type="spellEnd"/>
+      <w:r>
+        <w:rPr>
+          <w:sz w:val="10"/>
+          <w:szCs w:val="10"/>
+        </w:rPr>
+        <w:t xml:space="preserve"> [kg/J] (np.log10 applied)</w:t>
       </w:r>
     </w:p>
     <w:p>
@@ -1012,7 +1839,23 @@
           <w:szCs w:val="10"/>
         </w:rPr>
         <w:tab/>
-        <w:t># noise_lag [m] (inverse gamma distribution)</w:t>
+        <w:t xml:space="preserve"># </w:t>
+      </w:r>
+      <w:proofErr w:type="spellStart"/>
+      <w:r>
+        <w:rPr>
+          <w:sz w:val="10"/>
+          <w:szCs w:val="10"/>
+        </w:rPr>
+        <w:t>noise_lag</w:t>
+      </w:r>
+      <w:proofErr w:type="spellEnd"/>
+      <w:r>
+        <w:rPr>
+          <w:sz w:val="10"/>
+          <w:szCs w:val="10"/>
+        </w:rPr>
+        <w:t xml:space="preserve"> [m] (inverse gamma distribution)</w:t>
       </w:r>
     </w:p>
     <w:p>
@@ -1036,7 +1879,23 @@
           <w:szCs w:val="10"/>
         </w:rPr>
         <w:tab/>
-        <w:t># noise_lum [J/s] (inverse gamma distribution)</w:t>
+        <w:t xml:space="preserve"># </w:t>
+      </w:r>
+      <w:proofErr w:type="spellStart"/>
+      <w:r>
+        <w:rPr>
+          <w:sz w:val="10"/>
+          <w:szCs w:val="10"/>
+        </w:rPr>
+        <w:t>noise_lum</w:t>
+      </w:r>
+      <w:proofErr w:type="spellEnd"/>
+      <w:r>
+        <w:rPr>
+          <w:sz w:val="10"/>
+          <w:szCs w:val="10"/>
+        </w:rPr>
+        <w:t xml:space="preserve"> [J/s] (inverse gamma distribution)</w:t>
       </w:r>
     </w:p>
     <w:p>
@@ -1159,8 +2018,13 @@
         <w:t xml:space="preserve">flexibility to your simulations you can add more variables to tune with the </w:t>
       </w:r>
       <w:r>
-        <w:t>.extraprior</w:t>
-      </w:r>
+        <w:t>.</w:t>
+      </w:r>
+      <w:proofErr w:type="spellStart"/>
+      <w:r>
+        <w:t>extraprior</w:t>
+      </w:r>
+      <w:proofErr w:type="spellEnd"/>
       <w:r>
         <w:t xml:space="preserve"> file, they contain dust release, more erosion heights and specific change on the main fragment characteristics. These parameters are especially important for fireballs. </w:t>
       </w:r>
@@ -1171,7 +2035,21 @@
         <w:rPr>
           <w:color w:val="FF0000"/>
         </w:rPr>
-        <w:t>Consider that above 30 variables to tune dynesty will have an hard time finding a good solution so do not put to many in!</w:t>
+        <w:t xml:space="preserve">Consider that above 30 variables to tune </w:t>
+      </w:r>
+      <w:proofErr w:type="spellStart"/>
+      <w:r>
+        <w:rPr>
+          <w:color w:val="FF0000"/>
+        </w:rPr>
+        <w:t>dynesty</w:t>
+      </w:r>
+      <w:proofErr w:type="spellEnd"/>
+      <w:r>
+        <w:rPr>
+          <w:color w:val="FF0000"/>
+        </w:rPr>
+        <w:t xml:space="preserve"> will have an hard time finding a good solution so do not put to many in!</w:t>
       </w:r>
     </w:p>
     <w:p>
@@ -1192,7 +2070,67 @@
           <w:sz w:val="18"/>
           <w:szCs w:val="18"/>
         </w:rPr>
-        <w:t>python "WMPG-repoMAX\Code\DynNestSampl\DynNestSapl_metsim.py" "C:\Users\maxiv\Documents\INPUT-FOLDER,WMPG-repoMAX\Code\DynNestSampl\DynNestSapl_metsim.py" "C:\Users\maxiv\Documents\INPUT-FOLDER" --output_dir "C:\Users\maxiv\Desktop\OUTPUT-FOLDER" --prior "C:\Users\maxiv\WMPG-repoMAX\Code\DynNestSampl\</w:t>
+        <w:t>python "WMPG-</w:t>
+      </w:r>
+      <w:proofErr w:type="spellStart"/>
+      <w:r>
+        <w:rPr>
+          <w:rFonts w:ascii="Consolas" w:hAnsi="Consolas"/>
+          <w:color w:val="1F2328"/>
+          <w:sz w:val="18"/>
+          <w:szCs w:val="18"/>
+        </w:rPr>
+        <w:t>repoMAX</w:t>
+      </w:r>
+      <w:proofErr w:type="spellEnd"/>
+      <w:r>
+        <w:rPr>
+          <w:rFonts w:ascii="Consolas" w:hAnsi="Consolas"/>
+          <w:color w:val="1F2328"/>
+          <w:sz w:val="18"/>
+          <w:szCs w:val="18"/>
+        </w:rPr>
+        <w:t>\Code\</w:t>
+      </w:r>
+      <w:proofErr w:type="spellStart"/>
+      <w:r>
+        <w:rPr>
+          <w:rFonts w:ascii="Consolas" w:hAnsi="Consolas"/>
+          <w:color w:val="1F2328"/>
+          <w:sz w:val="18"/>
+          <w:szCs w:val="18"/>
+        </w:rPr>
+        <w:t>DynNestSampl</w:t>
+      </w:r>
+      <w:proofErr w:type="spellEnd"/>
+      <w:r>
+        <w:rPr>
+          <w:rFonts w:ascii="Consolas" w:hAnsi="Consolas"/>
+          <w:color w:val="1F2328"/>
+          <w:sz w:val="18"/>
+          <w:szCs w:val="18"/>
+        </w:rPr>
+        <w:t>\DynNestSapl_metsim.py" "C:\Users\maxiv\Documents\INPUT-FOLDER,WMPG-repoMAX\Code\DynNestSampl\DynNestSapl_metsim.py" "C:\Users\maxiv\Documents\INPUT-FOLDER" --</w:t>
+      </w:r>
+      <w:proofErr w:type="spellStart"/>
+      <w:r>
+        <w:rPr>
+          <w:rFonts w:ascii="Consolas" w:hAnsi="Consolas"/>
+          <w:color w:val="1F2328"/>
+          <w:sz w:val="18"/>
+          <w:szCs w:val="18"/>
+        </w:rPr>
+        <w:t>output_dir</w:t>
+      </w:r>
+      <w:proofErr w:type="spellEnd"/>
+      <w:r>
+        <w:rPr>
+          <w:rFonts w:ascii="Consolas" w:hAnsi="Consolas"/>
+          <w:color w:val="1F2328"/>
+          <w:sz w:val="18"/>
+          <w:szCs w:val="18"/>
+        </w:rPr>
+        <w:t xml:space="preserve"> "C:\Users\maxiv\Desktop\OUTPUT-FOLDER" --prior "C:\Users\maxiv\WMPG-repoMAX\Code\DynNestSampl\</w:t>
       </w:r>
       <w:r>
         <w:t xml:space="preserve"> </w:t>
@@ -1233,15 +2171,21 @@
           <w:sz w:val="18"/>
           <w:szCs w:val="18"/>
         </w:rPr>
-        <w:t>--extraprior "C:\Users\maxiv\WMPG-repoMAX\Code\DynNestSampl\</w:t>
-      </w:r>
-      <w:r>
-        <w:rPr>
+        <w:t>--</w:t>
+      </w:r>
+      <w:proofErr w:type="spellStart"/>
+      <w:r>
+        <w:rPr>
+          <w:rFonts w:ascii="Consolas" w:hAnsi="Consolas"/>
           <w:b/>
           <w:bCs/>
-        </w:rPr>
-        <w:t xml:space="preserve"> </w:t>
-      </w:r>
+          <w:color w:val="1F2328"/>
+          <w:sz w:val="18"/>
+          <w:szCs w:val="18"/>
+        </w:rPr>
+        <w:t>extraprior</w:t>
+      </w:r>
+      <w:proofErr w:type="spellEnd"/>
       <w:r>
         <w:rPr>
           <w:rFonts w:ascii="Consolas" w:hAnsi="Consolas"/>
@@ -1251,207 +2195,16 @@
           <w:sz w:val="18"/>
           <w:szCs w:val="18"/>
         </w:rPr>
-        <w:t>metsim_fragmentation.extraprior"</w:t>
-      </w:r>
-    </w:p>
-    <w:p>
-      <w:r>
-        <w:t xml:space="preserve">If need be you can run a new simulations in the same output folder by mentioning -new so it will not mix things </w:t>
-      </w:r>
-      <w:r>
-        <w:t>up</w:t>
-      </w:r>
-      <w:r>
-        <w:t xml:space="preserve"> if you have two dynasty file in the same folder</w:t>
-      </w:r>
-      <w:r>
-        <w:t xml:space="preserve"> </w:t>
-      </w:r>
-      <w:r>
-        <w:rPr>
-          <w:color w:val="FF0000"/>
-        </w:rPr>
-        <w:t xml:space="preserve">but </w:t>
-      </w:r>
-      <w:r>
-        <w:rPr>
-          <w:color w:val="FF0000"/>
-        </w:rPr>
-        <w:t>if there are two dynasty file and you want to continue a simulation it will pick the first one (strongly recommend to use two separate folder for each)</w:t>
-      </w:r>
-    </w:p>
-    <w:p>
-      <w:pPr>
-        <w:rPr>
-          <w:rFonts w:ascii="Consolas" w:hAnsi="Consolas"/>
-          <w:color w:val="1F2328"/>
-          <w:sz w:val="18"/>
-          <w:szCs w:val="18"/>
-        </w:rPr>
-      </w:pPr>
-      <w:r>
-        <w:rPr>
-          <w:rFonts w:ascii="Consolas" w:hAnsi="Consolas"/>
-          <w:color w:val="1F2328"/>
-          <w:sz w:val="18"/>
-          <w:szCs w:val="18"/>
-        </w:rPr>
-        <w:t>python "WMPG-repoMAX\Code\DynNestSampl\DynNestSapl_metsim.py" "C:\Users\maxiv\Documents\INPUT-FOLDER,WMPG-repoMAX\Code\DynNestSampl\DynNestSapl_metsim.py" "C:\Users\maxiv\Documents\INPUT-FOLDER" --output_dir "C:\Users\maxiv\Desktop\OUTPUT-FOLDER" --prior "C:\Users\maxiv\WMPG-repoMAX\Code\DynNestSampl\</w:t>
-      </w:r>
-      <w:r>
-        <w:t xml:space="preserve"> </w:t>
-      </w:r>
-      <w:r>
-        <w:rPr>
-          <w:rFonts w:ascii="Consolas" w:hAnsi="Consolas"/>
-          <w:color w:val="1F2328"/>
-          <w:sz w:val="18"/>
-          <w:szCs w:val="18"/>
-        </w:rPr>
-        <w:t>stony_meteoroid_2frag</w:t>
-      </w:r>
-      <w:r>
-        <w:rPr>
-          <w:rFonts w:ascii="Consolas" w:hAnsi="Consolas"/>
-          <w:color w:val="1F2328"/>
-          <w:sz w:val="18"/>
-          <w:szCs w:val="18"/>
-        </w:rPr>
-        <w:t>.prior"</w:t>
-      </w:r>
-      <w:r>
-        <w:rPr>
-          <w:rFonts w:ascii="Consolas" w:hAnsi="Consolas"/>
-          <w:color w:val="1F2328"/>
-          <w:sz w:val="18"/>
-          <w:szCs w:val="18"/>
-        </w:rPr>
-        <w:t xml:space="preserve"> </w:t>
-      </w:r>
-      <w:r>
-        <w:rPr>
-          <w:rFonts w:ascii="Consolas" w:hAnsi="Consolas"/>
+        <w:t xml:space="preserve"> "C:\Users\maxiv\WMPG-repoMAX\Code\DynNestSampl\</w:t>
+      </w:r>
+      <w:r>
+        <w:rPr>
           <w:b/>
           <w:bCs/>
-          <w:color w:val="1F2328"/>
-          <w:sz w:val="18"/>
-          <w:szCs w:val="18"/>
-        </w:rPr>
-        <w:t>-new</w:t>
-      </w:r>
-    </w:p>
-    <w:p>
-      <w:pPr>
-        <w:rPr>
-          <w:color w:val="FF0000"/>
-        </w:rPr>
-      </w:pPr>
-      <w:r>
-        <w:t xml:space="preserve">If you want to use all the data available you can do so by adding -all </w:t>
-      </w:r>
-      <w:r>
-        <w:rPr>
-          <w:color w:val="FF0000"/>
-        </w:rPr>
-        <w:t xml:space="preserve">but make sure the magnitude are </w:t>
-      </w:r>
-      <w:r>
-        <w:rPr>
-          <w:color w:val="FF0000"/>
-        </w:rPr>
-        <w:t>overlapping</w:t>
-      </w:r>
-      <w:r>
-        <w:rPr>
-          <w:color w:val="FF0000"/>
-        </w:rPr>
-        <w:t xml:space="preserve"> and the declaration are all computed from </w:t>
-      </w:r>
-      <w:r>
-        <w:rPr>
-          <w:color w:val="FF0000"/>
-        </w:rPr>
-        <w:t>t</w:t>
-      </w:r>
-      <w:r>
-        <w:rPr>
-          <w:color w:val="FF0000"/>
-        </w:rPr>
-        <w:t>he same pickle file or</w:t>
-      </w:r>
-      <w:r>
-        <w:rPr>
-          <w:color w:val="FF0000"/>
-        </w:rPr>
-        <w:t xml:space="preserve"> different reference lag will be on top of each other</w:t>
-      </w:r>
-      <w:r>
-        <w:rPr>
-          <w:color w:val="FF0000"/>
-        </w:rPr>
-        <w:t xml:space="preserve"> (i.e. run wmpl.</w:t>
-      </w:r>
-      <w:r>
-        <w:rPr>
-          <w:color w:val="FF0000"/>
-        </w:rPr>
-        <w:t>Formats</w:t>
-      </w:r>
-      <w:r>
-        <w:rPr>
-          <w:color w:val="FF0000"/>
-        </w:rPr>
-        <w:t>.ECSV.py with all the .ecsv files so that you have a .pickle file with the solution with all the camera data combined correctly).</w:t>
-      </w:r>
-    </w:p>
-    <w:p>
-      <w:pPr>
-        <w:rPr>
-          <w:rFonts w:ascii="Consolas" w:hAnsi="Consolas"/>
-          <w:color w:val="1F2328"/>
-          <w:sz w:val="18"/>
-          <w:szCs w:val="18"/>
-        </w:rPr>
-      </w:pPr>
-      <w:r>
-        <w:rPr>
-          <w:rFonts w:ascii="Consolas" w:hAnsi="Consolas"/>
-          <w:color w:val="1F2328"/>
-          <w:sz w:val="18"/>
-          <w:szCs w:val="18"/>
-        </w:rPr>
-        <w:t>python "WMPG-repoMAX\Code\DynNestSampl\DynNestSapl_metsim.py" "C:\Users\maxiv\Documents\INPUT-FOLDER,WMPG-repoMAX\Code\DynNestSampl\DynNestSapl_metsim.py" "C:\Users\maxiv\Documents\INPUT-FOLDER" --output_dir "C:\Users\maxiv\Desktop\OUTPUT-FOLDER" --prior "C:\Users\maxiv\WMPG-repoMAX\Code\DynNestSampl\</w:t>
-      </w:r>
-      <w:r>
+        </w:rPr>
         <w:t xml:space="preserve"> </w:t>
       </w:r>
-      <w:r>
-        <w:rPr>
-          <w:rFonts w:ascii="Consolas" w:hAnsi="Consolas"/>
-          <w:color w:val="1F2328"/>
-          <w:sz w:val="18"/>
-          <w:szCs w:val="18"/>
-        </w:rPr>
-        <w:t>stony_meteoroid_2frag</w:t>
-      </w:r>
-      <w:r>
-        <w:rPr>
-          <w:rFonts w:ascii="Consolas" w:hAnsi="Consolas"/>
-          <w:color w:val="1F2328"/>
-          <w:sz w:val="18"/>
-          <w:szCs w:val="18"/>
-        </w:rPr>
-        <w:t>.prior"</w:t>
-      </w:r>
-      <w:r>
-        <w:rPr>
-          <w:rFonts w:ascii="Consolas" w:hAnsi="Consolas"/>
-          <w:color w:val="1F2328"/>
-          <w:sz w:val="18"/>
-          <w:szCs w:val="18"/>
-        </w:rPr>
-        <w:t xml:space="preserve"> </w:t>
-      </w:r>
+      <w:proofErr w:type="spellStart"/>
       <w:r>
         <w:rPr>
           <w:rFonts w:ascii="Consolas" w:hAnsi="Consolas"/>
@@ -1461,89 +2214,9 @@
           <w:sz w:val="18"/>
           <w:szCs w:val="18"/>
         </w:rPr>
-        <w:t>-all</w:t>
-      </w:r>
-    </w:p>
-    <w:p>
-      <w:r>
-        <w:t xml:space="preserve">If you did not pick the leading edge you can </w:t>
-      </w:r>
-      <w:r>
-        <w:t>correct</w:t>
-      </w:r>
-      <w:r>
-        <w:t xml:space="preserve"> that by defining were you pick. F</w:t>
-      </w:r>
-      <w:r>
-        <w:t xml:space="preserve">or pick position in the meteor frame </w:t>
-      </w:r>
-      <w:r>
-        <w:t>ranging</w:t>
-      </w:r>
-      <w:r>
-        <w:t xml:space="preserve"> from 0 to 1, for leading edge picks is 0 for the centroid on the entire meteor is 0.5</w:t>
-      </w:r>
-      <w:r>
-        <w:t xml:space="preserve"> </w:t>
-      </w:r>
-      <w:r>
-        <w:rPr>
-          <w:color w:val="FF0000"/>
-        </w:rPr>
-        <w:t>(centroid picks are mainly valid for fireball data)</w:t>
-      </w:r>
-      <w:r>
-        <w:t xml:space="preserve"> :</w:t>
-      </w:r>
-    </w:p>
-    <w:p>
-      <w:pPr>
-        <w:rPr>
-          <w:rFonts w:ascii="Consolas" w:hAnsi="Consolas"/>
-          <w:color w:val="1F2328"/>
-          <w:sz w:val="18"/>
-          <w:szCs w:val="18"/>
-        </w:rPr>
-      </w:pPr>
-      <w:r>
-        <w:rPr>
-          <w:rFonts w:ascii="Consolas" w:hAnsi="Consolas"/>
-          <w:color w:val="1F2328"/>
-          <w:sz w:val="18"/>
-          <w:szCs w:val="18"/>
-        </w:rPr>
-        <w:t>python "WMPG-repoMAX\Code\DynNestSampl\DynNestSapl_metsim.py" "C:\Users\maxiv\Documents\INPUT-FOLDER,WMPG-repoMAX\Code\DynNestSampl\DynNestSapl_metsim.py" "C:\Users\maxiv\Documents\INPUT-FOLDER" --output_dir "C:\Users\maxiv\Desktop\OUTPUT-FOLDER" --prior "C:\Users\maxiv\WMPG-repoMAX\Code\DynNestSampl\</w:t>
-      </w:r>
-      <w:r>
-        <w:t xml:space="preserve"> </w:t>
-      </w:r>
-      <w:r>
-        <w:rPr>
-          <w:rFonts w:ascii="Consolas" w:hAnsi="Consolas"/>
-          <w:color w:val="1F2328"/>
-          <w:sz w:val="18"/>
-          <w:szCs w:val="18"/>
-        </w:rPr>
-        <w:t>stony_meteoroid_2frag</w:t>
-      </w:r>
-      <w:r>
-        <w:rPr>
-          <w:rFonts w:ascii="Consolas" w:hAnsi="Consolas"/>
-          <w:color w:val="1F2328"/>
-          <w:sz w:val="18"/>
-          <w:szCs w:val="18"/>
-        </w:rPr>
-        <w:t>.prior"</w:t>
-      </w:r>
-      <w:r>
-        <w:rPr>
-          <w:rFonts w:ascii="Consolas" w:hAnsi="Consolas"/>
-          <w:color w:val="1F2328"/>
-          <w:sz w:val="18"/>
-          <w:szCs w:val="18"/>
-        </w:rPr>
-        <w:t xml:space="preserve"> </w:t>
-      </w:r>
+        <w:t>metsim_fragmentation.extraprior</w:t>
+      </w:r>
+      <w:proofErr w:type="spellEnd"/>
       <w:r>
         <w:rPr>
           <w:rFonts w:ascii="Consolas" w:hAnsi="Consolas"/>
@@ -1553,12 +2226,18 @@
           <w:sz w:val="18"/>
           <w:szCs w:val="18"/>
         </w:rPr>
-        <w:t>--pick_pos 0.5</w:t>
-      </w:r>
-    </w:p>
-    <w:p>
-      <w:r>
-        <w:t>You can specify the number of cores that the code will use by mentioning the precise number if not specify it is going to use all of them</w:t>
+        <w:t>"</w:t>
+      </w:r>
+    </w:p>
+    <w:p>
+      <w:r>
+        <w:t xml:space="preserve">If need be you can run a new simulations in the same output folder by mentioning -new so it will not mix things </w:t>
+      </w:r>
+      <w:r>
+        <w:t>up</w:t>
+      </w:r>
+      <w:r>
+        <w:t xml:space="preserve"> if you have two dynasty file in the same folder</w:t>
       </w:r>
       <w:r>
         <w:t xml:space="preserve"> </w:t>
@@ -1567,26 +2246,124 @@
         <w:rPr>
           <w:color w:val="FF0000"/>
         </w:rPr>
-        <w:t xml:space="preserve">(maybe useful if you still wanna open 200 tabs on your browser while </w:t>
+        <w:t xml:space="preserve">but </w:t>
       </w:r>
       <w:r>
         <w:rPr>
           <w:color w:val="FF0000"/>
         </w:rPr>
-        <w:t>waiting</w:t>
-      </w:r>
-      <w:r>
-        <w:rPr>
-          <w:color w:val="FF0000"/>
-        </w:rPr>
-        <w:t xml:space="preserve"> for the run to finish)</w:t>
-      </w:r>
-      <w:r>
-        <w:t>:</w:t>
+        <w:t>if there are two dynasty file and you want to continue a simulation it will pick the first one (strongly recommend to use two separate folder for each)</w:t>
       </w:r>
     </w:p>
     <w:p>
       <w:pPr>
+        <w:rPr>
+          <w:rFonts w:ascii="Consolas" w:hAnsi="Consolas"/>
+          <w:color w:val="1F2328"/>
+          <w:sz w:val="18"/>
+          <w:szCs w:val="18"/>
+        </w:rPr>
+      </w:pPr>
+      <w:r>
+        <w:rPr>
+          <w:rFonts w:ascii="Consolas" w:hAnsi="Consolas"/>
+          <w:color w:val="1F2328"/>
+          <w:sz w:val="18"/>
+          <w:szCs w:val="18"/>
+        </w:rPr>
+        <w:t>python "WMPG-</w:t>
+      </w:r>
+      <w:proofErr w:type="spellStart"/>
+      <w:r>
+        <w:rPr>
+          <w:rFonts w:ascii="Consolas" w:hAnsi="Consolas"/>
+          <w:color w:val="1F2328"/>
+          <w:sz w:val="18"/>
+          <w:szCs w:val="18"/>
+        </w:rPr>
+        <w:t>repoMAX</w:t>
+      </w:r>
+      <w:proofErr w:type="spellEnd"/>
+      <w:r>
+        <w:rPr>
+          <w:rFonts w:ascii="Consolas" w:hAnsi="Consolas"/>
+          <w:color w:val="1F2328"/>
+          <w:sz w:val="18"/>
+          <w:szCs w:val="18"/>
+        </w:rPr>
+        <w:t>\Code\</w:t>
+      </w:r>
+      <w:proofErr w:type="spellStart"/>
+      <w:r>
+        <w:rPr>
+          <w:rFonts w:ascii="Consolas" w:hAnsi="Consolas"/>
+          <w:color w:val="1F2328"/>
+          <w:sz w:val="18"/>
+          <w:szCs w:val="18"/>
+        </w:rPr>
+        <w:t>DynNestSampl</w:t>
+      </w:r>
+      <w:proofErr w:type="spellEnd"/>
+      <w:r>
+        <w:rPr>
+          <w:rFonts w:ascii="Consolas" w:hAnsi="Consolas"/>
+          <w:color w:val="1F2328"/>
+          <w:sz w:val="18"/>
+          <w:szCs w:val="18"/>
+        </w:rPr>
+        <w:t>\DynNestSapl_metsim.py" "C:\Users\maxiv\Documents\INPUT-FOLDER,WMPG-repoMAX\Code\DynNestSampl\DynNestSapl_metsim.py" "C:\Users\maxiv\Documents\INPUT-FOLDER" --</w:t>
+      </w:r>
+      <w:proofErr w:type="spellStart"/>
+      <w:r>
+        <w:rPr>
+          <w:rFonts w:ascii="Consolas" w:hAnsi="Consolas"/>
+          <w:color w:val="1F2328"/>
+          <w:sz w:val="18"/>
+          <w:szCs w:val="18"/>
+        </w:rPr>
+        <w:t>output_dir</w:t>
+      </w:r>
+      <w:proofErr w:type="spellEnd"/>
+      <w:r>
+        <w:rPr>
+          <w:rFonts w:ascii="Consolas" w:hAnsi="Consolas"/>
+          <w:color w:val="1F2328"/>
+          <w:sz w:val="18"/>
+          <w:szCs w:val="18"/>
+        </w:rPr>
+        <w:t xml:space="preserve"> "C:\Users\maxiv\Desktop\OUTPUT-FOLDER" --prior "C:\Users\maxiv\WMPG-repoMAX\Code\DynNestSampl\</w:t>
+      </w:r>
+      <w:r>
+        <w:t xml:space="preserve"> </w:t>
+      </w:r>
+      <w:r>
+        <w:rPr>
+          <w:rFonts w:ascii="Consolas" w:hAnsi="Consolas"/>
+          <w:color w:val="1F2328"/>
+          <w:sz w:val="18"/>
+          <w:szCs w:val="18"/>
+        </w:rPr>
+        <w:t>stony_meteoroid_2frag</w:t>
+      </w:r>
+      <w:r>
+        <w:rPr>
+          <w:rFonts w:ascii="Consolas" w:hAnsi="Consolas"/>
+          <w:color w:val="1F2328"/>
+          <w:sz w:val="18"/>
+          <w:szCs w:val="18"/>
+        </w:rPr>
+        <w:t>.prior"</w:t>
+      </w:r>
+      <w:r>
+        <w:rPr>
+          <w:rFonts w:ascii="Consolas" w:hAnsi="Consolas"/>
+          <w:color w:val="1F2328"/>
+          <w:sz w:val="18"/>
+          <w:szCs w:val="18"/>
+        </w:rPr>
+        <w:t xml:space="preserve"> </w:t>
+      </w:r>
+      <w:r>
         <w:rPr>
           <w:rFonts w:ascii="Consolas" w:hAnsi="Consolas"/>
           <w:b/>
@@ -1595,16 +2372,164 @@
           <w:sz w:val="18"/>
           <w:szCs w:val="18"/>
         </w:rPr>
+        <w:t>-new</w:t>
+      </w:r>
+    </w:p>
+    <w:p>
+      <w:pPr>
+        <w:rPr>
+          <w:color w:val="FF0000"/>
+        </w:rPr>
       </w:pPr>
       <w:r>
-        <w:rPr>
-          <w:rFonts w:ascii="Consolas" w:hAnsi="Consolas"/>
-          <w:color w:val="1F2328"/>
-          <w:sz w:val="18"/>
-          <w:szCs w:val="18"/>
-        </w:rPr>
-        <w:lastRenderedPageBreak/>
-        <w:t>python "WMPG-repoMAX\Code\DynNestSampl\DynNestSapl_metsim.py" "C:\Users\maxiv\Documents\INPUT-FOLDER,WMPG-repoMAX\Code\DynNestSampl\DynNestSapl_metsim.py" "C:\Users\maxiv\Documents\INPUT-FOLDER" --output_dir "C:\Users\maxiv\Desktop\OUTPUT-FOLDER" --prior "C:\Users\maxiv\WMPG-repoMAX\Code\DynNestSampl\</w:t>
+        <w:t xml:space="preserve">If you want to use all the data available you can do so by adding -all </w:t>
+      </w:r>
+      <w:r>
+        <w:rPr>
+          <w:color w:val="FF0000"/>
+        </w:rPr>
+        <w:t xml:space="preserve">but make sure the magnitude are </w:t>
+      </w:r>
+      <w:r>
+        <w:rPr>
+          <w:color w:val="FF0000"/>
+        </w:rPr>
+        <w:t>overlapping</w:t>
+      </w:r>
+      <w:r>
+        <w:rPr>
+          <w:color w:val="FF0000"/>
+        </w:rPr>
+        <w:t xml:space="preserve"> and the declaration are all computed from </w:t>
+      </w:r>
+      <w:r>
+        <w:rPr>
+          <w:color w:val="FF0000"/>
+        </w:rPr>
+        <w:t>t</w:t>
+      </w:r>
+      <w:r>
+        <w:rPr>
+          <w:color w:val="FF0000"/>
+        </w:rPr>
+        <w:t>he same pickle file or</w:t>
+      </w:r>
+      <w:r>
+        <w:rPr>
+          <w:color w:val="FF0000"/>
+        </w:rPr>
+        <w:t xml:space="preserve"> different reference lag will be on top of each other</w:t>
+      </w:r>
+      <w:r>
+        <w:rPr>
+          <w:color w:val="FF0000"/>
+        </w:rPr>
+        <w:t xml:space="preserve"> (i.e. run wmpl.</w:t>
+      </w:r>
+      <w:r>
+        <w:rPr>
+          <w:color w:val="FF0000"/>
+        </w:rPr>
+        <w:t>Formats</w:t>
+      </w:r>
+      <w:r>
+        <w:rPr>
+          <w:color w:val="FF0000"/>
+        </w:rPr>
+        <w:t>.ECSV.py with all the .</w:t>
+      </w:r>
+      <w:proofErr w:type="spellStart"/>
+      <w:r>
+        <w:rPr>
+          <w:color w:val="FF0000"/>
+        </w:rPr>
+        <w:t>ecsv</w:t>
+      </w:r>
+      <w:proofErr w:type="spellEnd"/>
+      <w:r>
+        <w:rPr>
+          <w:color w:val="FF0000"/>
+        </w:rPr>
+        <w:t xml:space="preserve"> files so that you have a .pickle file with the solution with all the camera data combined correctly).</w:t>
+      </w:r>
+    </w:p>
+    <w:p>
+      <w:pPr>
+        <w:rPr>
+          <w:rFonts w:ascii="Consolas" w:hAnsi="Consolas"/>
+          <w:color w:val="1F2328"/>
+          <w:sz w:val="18"/>
+          <w:szCs w:val="18"/>
+        </w:rPr>
+      </w:pPr>
+      <w:r>
+        <w:rPr>
+          <w:rFonts w:ascii="Consolas" w:hAnsi="Consolas"/>
+          <w:color w:val="1F2328"/>
+          <w:sz w:val="18"/>
+          <w:szCs w:val="18"/>
+        </w:rPr>
+        <w:t>python "WMPG-</w:t>
+      </w:r>
+      <w:proofErr w:type="spellStart"/>
+      <w:r>
+        <w:rPr>
+          <w:rFonts w:ascii="Consolas" w:hAnsi="Consolas"/>
+          <w:color w:val="1F2328"/>
+          <w:sz w:val="18"/>
+          <w:szCs w:val="18"/>
+        </w:rPr>
+        <w:t>repoMAX</w:t>
+      </w:r>
+      <w:proofErr w:type="spellEnd"/>
+      <w:r>
+        <w:rPr>
+          <w:rFonts w:ascii="Consolas" w:hAnsi="Consolas"/>
+          <w:color w:val="1F2328"/>
+          <w:sz w:val="18"/>
+          <w:szCs w:val="18"/>
+        </w:rPr>
+        <w:t>\Code\</w:t>
+      </w:r>
+      <w:proofErr w:type="spellStart"/>
+      <w:r>
+        <w:rPr>
+          <w:rFonts w:ascii="Consolas" w:hAnsi="Consolas"/>
+          <w:color w:val="1F2328"/>
+          <w:sz w:val="18"/>
+          <w:szCs w:val="18"/>
+        </w:rPr>
+        <w:t>DynNestSampl</w:t>
+      </w:r>
+      <w:proofErr w:type="spellEnd"/>
+      <w:r>
+        <w:rPr>
+          <w:rFonts w:ascii="Consolas" w:hAnsi="Consolas"/>
+          <w:color w:val="1F2328"/>
+          <w:sz w:val="18"/>
+          <w:szCs w:val="18"/>
+        </w:rPr>
+        <w:t>\DynNestSapl_metsim.py" "C:\Users\maxiv\Documents\INPUT-FOLDER,WMPG-repoMAX\Code\DynNestSampl\DynNestSapl_metsim.py" "C:\Users\maxiv\Documents\INPUT-FOLDER" --</w:t>
+      </w:r>
+      <w:proofErr w:type="spellStart"/>
+      <w:r>
+        <w:rPr>
+          <w:rFonts w:ascii="Consolas" w:hAnsi="Consolas"/>
+          <w:color w:val="1F2328"/>
+          <w:sz w:val="18"/>
+          <w:szCs w:val="18"/>
+        </w:rPr>
+        <w:t>output_dir</w:t>
+      </w:r>
+      <w:proofErr w:type="spellEnd"/>
+      <w:r>
+        <w:rPr>
+          <w:rFonts w:ascii="Consolas" w:hAnsi="Consolas"/>
+          <w:color w:val="1F2328"/>
+          <w:sz w:val="18"/>
+          <w:szCs w:val="18"/>
+        </w:rPr>
+        <w:t xml:space="preserve"> "C:\Users\maxiv\Desktop\OUTPUT-FOLDER" --prior "C:\Users\maxiv\WMPG-repoMAX\Code\DynNestSampl\</w:t>
       </w:r>
       <w:r>
         <w:t xml:space="preserve"> </w:t>
@@ -1645,7 +2570,148 @@
           <w:sz w:val="18"/>
           <w:szCs w:val="18"/>
         </w:rPr>
-        <w:t>–</w:t>
+        <w:t>-all</w:t>
+      </w:r>
+    </w:p>
+    <w:p>
+      <w:r>
+        <w:t xml:space="preserve">If you did not pick the leading edge you can </w:t>
+      </w:r>
+      <w:r>
+        <w:t>correct</w:t>
+      </w:r>
+      <w:r>
+        <w:t xml:space="preserve"> that by defining were you pick. F</w:t>
+      </w:r>
+      <w:r>
+        <w:t xml:space="preserve">or pick position in the meteor frame </w:t>
+      </w:r>
+      <w:r>
+        <w:t>ranging</w:t>
+      </w:r>
+      <w:r>
+        <w:t xml:space="preserve"> from 0 to 1, for leading edge picks is 0 for the centroid on the entire meteor is 0.5</w:t>
+      </w:r>
+      <w:r>
+        <w:t xml:space="preserve"> </w:t>
+      </w:r>
+      <w:r>
+        <w:rPr>
+          <w:color w:val="FF0000"/>
+        </w:rPr>
+        <w:t>(centroid picks are mainly valid for fireball data)</w:t>
+      </w:r>
+      <w:r>
+        <w:t xml:space="preserve"> :</w:t>
+      </w:r>
+    </w:p>
+    <w:p>
+      <w:pPr>
+        <w:rPr>
+          <w:rFonts w:ascii="Consolas" w:hAnsi="Consolas"/>
+          <w:color w:val="1F2328"/>
+          <w:sz w:val="18"/>
+          <w:szCs w:val="18"/>
+        </w:rPr>
+      </w:pPr>
+      <w:r>
+        <w:rPr>
+          <w:rFonts w:ascii="Consolas" w:hAnsi="Consolas"/>
+          <w:color w:val="1F2328"/>
+          <w:sz w:val="18"/>
+          <w:szCs w:val="18"/>
+        </w:rPr>
+        <w:t>python "WMPG-</w:t>
+      </w:r>
+      <w:proofErr w:type="spellStart"/>
+      <w:r>
+        <w:rPr>
+          <w:rFonts w:ascii="Consolas" w:hAnsi="Consolas"/>
+          <w:color w:val="1F2328"/>
+          <w:sz w:val="18"/>
+          <w:szCs w:val="18"/>
+        </w:rPr>
+        <w:t>repoMAX</w:t>
+      </w:r>
+      <w:proofErr w:type="spellEnd"/>
+      <w:r>
+        <w:rPr>
+          <w:rFonts w:ascii="Consolas" w:hAnsi="Consolas"/>
+          <w:color w:val="1F2328"/>
+          <w:sz w:val="18"/>
+          <w:szCs w:val="18"/>
+        </w:rPr>
+        <w:t>\Code\</w:t>
+      </w:r>
+      <w:proofErr w:type="spellStart"/>
+      <w:r>
+        <w:rPr>
+          <w:rFonts w:ascii="Consolas" w:hAnsi="Consolas"/>
+          <w:color w:val="1F2328"/>
+          <w:sz w:val="18"/>
+          <w:szCs w:val="18"/>
+        </w:rPr>
+        <w:t>DynNestSampl</w:t>
+      </w:r>
+      <w:proofErr w:type="spellEnd"/>
+      <w:r>
+        <w:rPr>
+          <w:rFonts w:ascii="Consolas" w:hAnsi="Consolas"/>
+          <w:color w:val="1F2328"/>
+          <w:sz w:val="18"/>
+          <w:szCs w:val="18"/>
+        </w:rPr>
+        <w:t>\DynNestSapl_metsim.py" "C:\Users\maxiv\Documents\INPUT-FOLDER,WMPG-repoMAX\Code\DynNestSampl\DynNestSapl_metsim.py" "C:\Users\maxiv\Documents\INPUT-FOLDER" --</w:t>
+      </w:r>
+      <w:proofErr w:type="spellStart"/>
+      <w:r>
+        <w:rPr>
+          <w:rFonts w:ascii="Consolas" w:hAnsi="Consolas"/>
+          <w:color w:val="1F2328"/>
+          <w:sz w:val="18"/>
+          <w:szCs w:val="18"/>
+        </w:rPr>
+        <w:t>output_dir</w:t>
+      </w:r>
+      <w:proofErr w:type="spellEnd"/>
+      <w:r>
+        <w:rPr>
+          <w:rFonts w:ascii="Consolas" w:hAnsi="Consolas"/>
+          <w:color w:val="1F2328"/>
+          <w:sz w:val="18"/>
+          <w:szCs w:val="18"/>
+        </w:rPr>
+        <w:t xml:space="preserve"> "C:\Users\maxiv\Desktop\OUTPUT-FOLDER" --prior "C:\Users\maxiv\WMPG-repoMAX\Code\DynNestSampl\</w:t>
+      </w:r>
+      <w:r>
+        <w:t xml:space="preserve"> </w:t>
+      </w:r>
+      <w:r>
+        <w:rPr>
+          <w:rFonts w:ascii="Consolas" w:hAnsi="Consolas"/>
+          <w:color w:val="1F2328"/>
+          <w:sz w:val="18"/>
+          <w:szCs w:val="18"/>
+        </w:rPr>
+        <w:t>stony_meteoroid_2frag</w:t>
+      </w:r>
+      <w:r>
+        <w:rPr>
+          <w:rFonts w:ascii="Consolas" w:hAnsi="Consolas"/>
+          <w:color w:val="1F2328"/>
+          <w:sz w:val="18"/>
+          <w:szCs w:val="18"/>
+        </w:rPr>
+        <w:t>.prior"</w:t>
+      </w:r>
+      <w:r>
+        <w:rPr>
+          <w:rFonts w:ascii="Consolas" w:hAnsi="Consolas"/>
+          <w:color w:val="1F2328"/>
+          <w:sz w:val="18"/>
+          <w:szCs w:val="18"/>
+        </w:rPr>
+        <w:t xml:space="preserve"> </w:t>
       </w:r>
       <w:r>
         <w:rPr>
@@ -1656,8 +2722,9 @@
           <w:sz w:val="18"/>
           <w:szCs w:val="18"/>
         </w:rPr>
-        <w:t>-</w:t>
-      </w:r>
+        <w:t>--</w:t>
+      </w:r>
+      <w:proofErr w:type="spellStart"/>
       <w:r>
         <w:rPr>
           <w:rFonts w:ascii="Consolas" w:hAnsi="Consolas"/>
@@ -1667,25 +2734,10 @@
           <w:sz w:val="18"/>
           <w:szCs w:val="18"/>
         </w:rPr>
-        <w:t>cores 7</w:t>
-      </w:r>
-    </w:p>
-    <w:p>
-      <w:r>
-        <w:t xml:space="preserve">You can specify not to create the backup file, the backup file contains more information specific to the simulations like the mass ls at the second fragmentiont event the meadian rh if you use a erosion change other than the samples and weights. The Backup takes a bit to run so it you avoid running it will save you 10-20 min or so, </w:t>
-      </w:r>
-      <w:r>
-        <w:rPr>
-          <w:color w:val="EE0000"/>
-        </w:rPr>
-        <w:t xml:space="preserve">useful if you wants to replot something </w:t>
-      </w:r>
-      <w:r>
-        <w:t>:</w:t>
-      </w:r>
-    </w:p>
-    <w:p>
-      <w:pPr>
+        <w:t>pick_pos</w:t>
+      </w:r>
+      <w:proofErr w:type="spellEnd"/>
+      <w:r>
         <w:rPr>
           <w:rFonts w:ascii="Consolas" w:hAnsi="Consolas"/>
           <w:b/>
@@ -1694,47 +2746,54 @@
           <w:sz w:val="18"/>
           <w:szCs w:val="18"/>
         </w:rPr>
-      </w:pPr>
-      <w:r>
-        <w:rPr>
-          <w:rFonts w:ascii="Consolas" w:hAnsi="Consolas"/>
-          <w:color w:val="1F2328"/>
-          <w:sz w:val="18"/>
-          <w:szCs w:val="18"/>
-        </w:rPr>
-        <w:t>python "WMPG-repoMAX\Code\DynNestSampl\DynNestSapl_metsim.py" "C:\Users\maxiv\Documents\INPUT-FOLDER,WMPG-repoMAX\Code\DynNestSampl\DynNestSapl_metsim.py" "C:\Users\maxiv\Documents\INPUT-FOLDER" --output_dir "C:\Users\maxiv\Desktop\OUTPUT-FOLDER" --prior "C:\Users\maxiv\WMPG-repoMAX\Code\DynNestSampl\</w:t>
+        <w:t xml:space="preserve"> 0.5</w:t>
+      </w:r>
+    </w:p>
+    <w:p>
+      <w:r>
+        <w:t>You can specify the number of cores that the code will use by mentioning the precise number if not specify it is going to use all of them</w:t>
       </w:r>
       <w:r>
         <w:t xml:space="preserve"> </w:t>
       </w:r>
       <w:r>
         <w:rPr>
-          <w:rFonts w:ascii="Consolas" w:hAnsi="Consolas"/>
-          <w:color w:val="1F2328"/>
-          <w:sz w:val="18"/>
-          <w:szCs w:val="18"/>
-        </w:rPr>
-        <w:t>stony_meteoroid_2frag</w:t>
-      </w:r>
-      <w:r>
-        <w:rPr>
-          <w:rFonts w:ascii="Consolas" w:hAnsi="Consolas"/>
-          <w:color w:val="1F2328"/>
-          <w:sz w:val="18"/>
-          <w:szCs w:val="18"/>
-        </w:rPr>
-        <w:t>.prior"</w:t>
-      </w:r>
-      <w:r>
-        <w:rPr>
-          <w:rFonts w:ascii="Consolas" w:hAnsi="Consolas"/>
-          <w:color w:val="1F2328"/>
-          <w:sz w:val="18"/>
-          <w:szCs w:val="18"/>
-        </w:rPr>
-        <w:t xml:space="preserve"> </w:t>
-      </w:r>
-      <w:r>
+          <w:color w:val="FF0000"/>
+        </w:rPr>
+        <w:t xml:space="preserve">(maybe useful if you still </w:t>
+      </w:r>
+      <w:proofErr w:type="spellStart"/>
+      <w:r>
+        <w:rPr>
+          <w:color w:val="FF0000"/>
+        </w:rPr>
+        <w:t>wanna</w:t>
+      </w:r>
+      <w:proofErr w:type="spellEnd"/>
+      <w:r>
+        <w:rPr>
+          <w:color w:val="FF0000"/>
+        </w:rPr>
+        <w:t xml:space="preserve"> open 200 tabs on your browser while </w:t>
+      </w:r>
+      <w:r>
+        <w:rPr>
+          <w:color w:val="FF0000"/>
+        </w:rPr>
+        <w:t>waiting</w:t>
+      </w:r>
+      <w:r>
+        <w:rPr>
+          <w:color w:val="FF0000"/>
+        </w:rPr>
+        <w:t xml:space="preserve"> for the run to finish)</w:t>
+      </w:r>
+      <w:r>
+        <w:t>:</w:t>
+      </w:r>
+    </w:p>
+    <w:p>
+      <w:pPr>
         <w:rPr>
           <w:rFonts w:ascii="Consolas" w:hAnsi="Consolas"/>
           <w:b/>
@@ -1743,8 +2802,313 @@
           <w:sz w:val="18"/>
           <w:szCs w:val="18"/>
         </w:rPr>
-        <w:t>-NoBackup</w:t>
-      </w:r>
+      </w:pPr>
+      <w:r>
+        <w:rPr>
+          <w:rFonts w:ascii="Consolas" w:hAnsi="Consolas"/>
+          <w:color w:val="1F2328"/>
+          <w:sz w:val="18"/>
+          <w:szCs w:val="18"/>
+        </w:rPr>
+        <w:lastRenderedPageBreak/>
+        <w:t>python "WMPG-</w:t>
+      </w:r>
+      <w:proofErr w:type="spellStart"/>
+      <w:r>
+        <w:rPr>
+          <w:rFonts w:ascii="Consolas" w:hAnsi="Consolas"/>
+          <w:color w:val="1F2328"/>
+          <w:sz w:val="18"/>
+          <w:szCs w:val="18"/>
+        </w:rPr>
+        <w:t>repoMAX</w:t>
+      </w:r>
+      <w:proofErr w:type="spellEnd"/>
+      <w:r>
+        <w:rPr>
+          <w:rFonts w:ascii="Consolas" w:hAnsi="Consolas"/>
+          <w:color w:val="1F2328"/>
+          <w:sz w:val="18"/>
+          <w:szCs w:val="18"/>
+        </w:rPr>
+        <w:t>\Code\</w:t>
+      </w:r>
+      <w:proofErr w:type="spellStart"/>
+      <w:r>
+        <w:rPr>
+          <w:rFonts w:ascii="Consolas" w:hAnsi="Consolas"/>
+          <w:color w:val="1F2328"/>
+          <w:sz w:val="18"/>
+          <w:szCs w:val="18"/>
+        </w:rPr>
+        <w:t>DynNestSampl</w:t>
+      </w:r>
+      <w:proofErr w:type="spellEnd"/>
+      <w:r>
+        <w:rPr>
+          <w:rFonts w:ascii="Consolas" w:hAnsi="Consolas"/>
+          <w:color w:val="1F2328"/>
+          <w:sz w:val="18"/>
+          <w:szCs w:val="18"/>
+        </w:rPr>
+        <w:t>\DynNestSapl_metsim.py" "C:\Users\maxiv\Documents\INPUT-FOLDER,WMPG-repoMAX\Code\DynNestSampl\DynNestSapl_metsim.py" "C:\Users\maxiv\Documents\INPUT-FOLDER" --</w:t>
+      </w:r>
+      <w:proofErr w:type="spellStart"/>
+      <w:r>
+        <w:rPr>
+          <w:rFonts w:ascii="Consolas" w:hAnsi="Consolas"/>
+          <w:color w:val="1F2328"/>
+          <w:sz w:val="18"/>
+          <w:szCs w:val="18"/>
+        </w:rPr>
+        <w:t>output_dir</w:t>
+      </w:r>
+      <w:proofErr w:type="spellEnd"/>
+      <w:r>
+        <w:rPr>
+          <w:rFonts w:ascii="Consolas" w:hAnsi="Consolas"/>
+          <w:color w:val="1F2328"/>
+          <w:sz w:val="18"/>
+          <w:szCs w:val="18"/>
+        </w:rPr>
+        <w:t xml:space="preserve"> "C:\Users\maxiv\Desktop\OUTPUT-FOLDER" --prior "C:\Users\maxiv\WMPG-repoMAX\Code\DynNestSampl\</w:t>
+      </w:r>
+      <w:r>
+        <w:t xml:space="preserve"> </w:t>
+      </w:r>
+      <w:r>
+        <w:rPr>
+          <w:rFonts w:ascii="Consolas" w:hAnsi="Consolas"/>
+          <w:color w:val="1F2328"/>
+          <w:sz w:val="18"/>
+          <w:szCs w:val="18"/>
+        </w:rPr>
+        <w:t>stony_meteoroid_2frag</w:t>
+      </w:r>
+      <w:r>
+        <w:rPr>
+          <w:rFonts w:ascii="Consolas" w:hAnsi="Consolas"/>
+          <w:color w:val="1F2328"/>
+          <w:sz w:val="18"/>
+          <w:szCs w:val="18"/>
+        </w:rPr>
+        <w:t>.prior"</w:t>
+      </w:r>
+      <w:r>
+        <w:rPr>
+          <w:rFonts w:ascii="Consolas" w:hAnsi="Consolas"/>
+          <w:color w:val="1F2328"/>
+          <w:sz w:val="18"/>
+          <w:szCs w:val="18"/>
+        </w:rPr>
+        <w:t xml:space="preserve"> </w:t>
+      </w:r>
+      <w:r>
+        <w:rPr>
+          <w:rFonts w:ascii="Consolas" w:hAnsi="Consolas"/>
+          <w:b/>
+          <w:bCs/>
+          <w:color w:val="1F2328"/>
+          <w:sz w:val="18"/>
+          <w:szCs w:val="18"/>
+        </w:rPr>
+        <w:t>–</w:t>
+      </w:r>
+      <w:r>
+        <w:rPr>
+          <w:rFonts w:ascii="Consolas" w:hAnsi="Consolas"/>
+          <w:b/>
+          <w:bCs/>
+          <w:color w:val="1F2328"/>
+          <w:sz w:val="18"/>
+          <w:szCs w:val="18"/>
+        </w:rPr>
+        <w:t>-</w:t>
+      </w:r>
+      <w:r>
+        <w:rPr>
+          <w:rFonts w:ascii="Consolas" w:hAnsi="Consolas"/>
+          <w:b/>
+          <w:bCs/>
+          <w:color w:val="1F2328"/>
+          <w:sz w:val="18"/>
+          <w:szCs w:val="18"/>
+        </w:rPr>
+        <w:t>cores 7</w:t>
+      </w:r>
+    </w:p>
+    <w:p>
+      <w:r>
+        <w:t xml:space="preserve">You can specify not to create the backup file, the backup file contains more information specific to the simulations like the mass ls at the second </w:t>
+      </w:r>
+      <w:proofErr w:type="spellStart"/>
+      <w:r>
+        <w:t>fragmentiont</w:t>
+      </w:r>
+      <w:proofErr w:type="spellEnd"/>
+      <w:r>
+        <w:t xml:space="preserve"> event the </w:t>
+      </w:r>
+      <w:proofErr w:type="spellStart"/>
+      <w:r>
+        <w:t>meadian</w:t>
+      </w:r>
+      <w:proofErr w:type="spellEnd"/>
+      <w:r>
+        <w:t xml:space="preserve"> rh if you use </w:t>
+      </w:r>
+      <w:proofErr w:type="spellStart"/>
+      <w:r>
+        <w:t>a</w:t>
+      </w:r>
+      <w:proofErr w:type="spellEnd"/>
+      <w:r>
+        <w:t xml:space="preserve"> erosion change other than the samples and weights. The Backup takes a bit to run so it you avoid running it will save you 10-20 min or so, </w:t>
+      </w:r>
+      <w:r>
+        <w:rPr>
+          <w:color w:val="EE0000"/>
+        </w:rPr>
+        <w:t xml:space="preserve">useful if you wants to replot something </w:t>
+      </w:r>
+      <w:r>
+        <w:t>:</w:t>
+      </w:r>
+    </w:p>
+    <w:p>
+      <w:pPr>
+        <w:rPr>
+          <w:rFonts w:ascii="Consolas" w:hAnsi="Consolas"/>
+          <w:b/>
+          <w:bCs/>
+          <w:color w:val="1F2328"/>
+          <w:sz w:val="18"/>
+          <w:szCs w:val="18"/>
+        </w:rPr>
+      </w:pPr>
+      <w:r>
+        <w:rPr>
+          <w:rFonts w:ascii="Consolas" w:hAnsi="Consolas"/>
+          <w:color w:val="1F2328"/>
+          <w:sz w:val="18"/>
+          <w:szCs w:val="18"/>
+        </w:rPr>
+        <w:t>python "WMPG-</w:t>
+      </w:r>
+      <w:proofErr w:type="spellStart"/>
+      <w:r>
+        <w:rPr>
+          <w:rFonts w:ascii="Consolas" w:hAnsi="Consolas"/>
+          <w:color w:val="1F2328"/>
+          <w:sz w:val="18"/>
+          <w:szCs w:val="18"/>
+        </w:rPr>
+        <w:t>repoMAX</w:t>
+      </w:r>
+      <w:proofErr w:type="spellEnd"/>
+      <w:r>
+        <w:rPr>
+          <w:rFonts w:ascii="Consolas" w:hAnsi="Consolas"/>
+          <w:color w:val="1F2328"/>
+          <w:sz w:val="18"/>
+          <w:szCs w:val="18"/>
+        </w:rPr>
+        <w:t>\Code\</w:t>
+      </w:r>
+      <w:proofErr w:type="spellStart"/>
+      <w:r>
+        <w:rPr>
+          <w:rFonts w:ascii="Consolas" w:hAnsi="Consolas"/>
+          <w:color w:val="1F2328"/>
+          <w:sz w:val="18"/>
+          <w:szCs w:val="18"/>
+        </w:rPr>
+        <w:t>DynNestSampl</w:t>
+      </w:r>
+      <w:proofErr w:type="spellEnd"/>
+      <w:r>
+        <w:rPr>
+          <w:rFonts w:ascii="Consolas" w:hAnsi="Consolas"/>
+          <w:color w:val="1F2328"/>
+          <w:sz w:val="18"/>
+          <w:szCs w:val="18"/>
+        </w:rPr>
+        <w:t>\DynNestSapl_metsim.py" "C:\Users\maxiv\Documents\INPUT-FOLDER,WMPG-repoMAX\Code\DynNestSampl\DynNestSapl_metsim.py" "C:\Users\maxiv\Documents\INPUT-FOLDER" --</w:t>
+      </w:r>
+      <w:proofErr w:type="spellStart"/>
+      <w:r>
+        <w:rPr>
+          <w:rFonts w:ascii="Consolas" w:hAnsi="Consolas"/>
+          <w:color w:val="1F2328"/>
+          <w:sz w:val="18"/>
+          <w:szCs w:val="18"/>
+        </w:rPr>
+        <w:t>output_dir</w:t>
+      </w:r>
+      <w:proofErr w:type="spellEnd"/>
+      <w:r>
+        <w:rPr>
+          <w:rFonts w:ascii="Consolas" w:hAnsi="Consolas"/>
+          <w:color w:val="1F2328"/>
+          <w:sz w:val="18"/>
+          <w:szCs w:val="18"/>
+        </w:rPr>
+        <w:t xml:space="preserve"> "C:\Users\maxiv\Desktop\OUTPUT-FOLDER" --prior "C:\Users\maxiv\WMPG-repoMAX\Code\DynNestSampl\</w:t>
+      </w:r>
+      <w:r>
+        <w:t xml:space="preserve"> </w:t>
+      </w:r>
+      <w:r>
+        <w:rPr>
+          <w:rFonts w:ascii="Consolas" w:hAnsi="Consolas"/>
+          <w:color w:val="1F2328"/>
+          <w:sz w:val="18"/>
+          <w:szCs w:val="18"/>
+        </w:rPr>
+        <w:t>stony_meteoroid_2frag</w:t>
+      </w:r>
+      <w:r>
+        <w:rPr>
+          <w:rFonts w:ascii="Consolas" w:hAnsi="Consolas"/>
+          <w:color w:val="1F2328"/>
+          <w:sz w:val="18"/>
+          <w:szCs w:val="18"/>
+        </w:rPr>
+        <w:t>.prior"</w:t>
+      </w:r>
+      <w:r>
+        <w:rPr>
+          <w:rFonts w:ascii="Consolas" w:hAnsi="Consolas"/>
+          <w:color w:val="1F2328"/>
+          <w:sz w:val="18"/>
+          <w:szCs w:val="18"/>
+        </w:rPr>
+        <w:t xml:space="preserve"> </w:t>
+      </w:r>
+      <w:r>
+        <w:rPr>
+          <w:rFonts w:ascii="Consolas" w:hAnsi="Consolas"/>
+          <w:b/>
+          <w:bCs/>
+          <w:color w:val="1F2328"/>
+          <w:sz w:val="18"/>
+          <w:szCs w:val="18"/>
+        </w:rPr>
+        <w:t>-</w:t>
+      </w:r>
+      <w:proofErr w:type="spellStart"/>
+      <w:r>
+        <w:rPr>
+          <w:rFonts w:ascii="Consolas" w:hAnsi="Consolas"/>
+          <w:b/>
+          <w:bCs/>
+          <w:color w:val="1F2328"/>
+          <w:sz w:val="18"/>
+          <w:szCs w:val="18"/>
+        </w:rPr>
+        <w:t>NoBackup</w:t>
+      </w:r>
+      <w:proofErr w:type="spellEnd"/>
     </w:p>
     <w:p>
       <w:pPr>
@@ -1789,9 +3153,11 @@
         <w:lastRenderedPageBreak/>
         <w:t xml:space="preserve">Run your first </w:t>
       </w:r>
+      <w:proofErr w:type="spellStart"/>
       <w:r>
         <w:t>DynNestSapl_metsim</w:t>
       </w:r>
+      <w:proofErr w:type="spellEnd"/>
     </w:p>
     <w:p>
       <w:r>
@@ -1873,7 +3239,15 @@
         <w:t xml:space="preserve"> will show you what data is load</w:t>
       </w:r>
       <w:r>
-        <w:t>ed. The image LumLag_pot will show what is the image loaded,</w:t>
+        <w:t xml:space="preserve">ed. The image </w:t>
+      </w:r>
+      <w:proofErr w:type="spellStart"/>
+      <w:r>
+        <w:t>LumLag_pot</w:t>
+      </w:r>
+      <w:proofErr w:type="spellEnd"/>
+      <w:r>
+        <w:t xml:space="preserve"> will show what is the image loaded,</w:t>
       </w:r>
       <w:r>
         <w:t xml:space="preserve"> the log</w:t>
@@ -1900,10 +3274,34 @@
         <w:t>eir values</w:t>
       </w:r>
       <w:r>
-        <w:t>, the obs_data is a file that shows the input file generated (only used to check the data is correctly loaded). If you run it in the _results folder (where there is a .dynesty file) it will generate more results.</w:t>
-      </w:r>
-      <w:r>
-        <w:t xml:space="preserve"> If you put in the same directory .json file from the .GUI, it will generate the plots considering the luminosity integration and the initial velocity as for the lag (what used in the code).</w:t>
+        <w:t xml:space="preserve">, the </w:t>
+      </w:r>
+      <w:proofErr w:type="spellStart"/>
+      <w:r>
+        <w:t>obs_data</w:t>
+      </w:r>
+      <w:proofErr w:type="spellEnd"/>
+      <w:r>
+        <w:t xml:space="preserve"> is a file that shows the input file generated (only used to check the data is correctly loaded). If you run it in the _results folder (where there is a .</w:t>
+      </w:r>
+      <w:proofErr w:type="spellStart"/>
+      <w:r>
+        <w:t>dynesty</w:t>
+      </w:r>
+      <w:proofErr w:type="spellEnd"/>
+      <w:r>
+        <w:t xml:space="preserve"> file) it will generate more results.</w:t>
+      </w:r>
+      <w:r>
+        <w:t xml:space="preserve"> If you put in the same directory .</w:t>
+      </w:r>
+      <w:proofErr w:type="spellStart"/>
+      <w:r>
+        <w:t>json</w:t>
+      </w:r>
+      <w:proofErr w:type="spellEnd"/>
+      <w:r>
+        <w:t xml:space="preserve"> file from the .GUI, it will generate the plots considering the luminosity integration and the initial velocity as for the lag (what used in the code).</w:t>
       </w:r>
     </w:p>
     <w:p>
@@ -1978,16 +3376,67 @@
           <w:sz w:val="18"/>
           <w:szCs w:val="18"/>
         </w:rPr>
-        <w:t>python "WMPG-repoMAX\Code\DynNestSampl\DynNestSapl_metsim.py" "</w:t>
-      </w:r>
-      <w:r>
-        <w:rPr>
-          <w:rFonts w:ascii="Consolas" w:hAnsi="Consolas"/>
-          <w:color w:val="1F2328"/>
-          <w:sz w:val="18"/>
-          <w:szCs w:val="18"/>
-        </w:rPr>
-        <w:t>your_path/</w:t>
+        <w:t>python "WMPG-</w:t>
+      </w:r>
+      <w:proofErr w:type="spellStart"/>
+      <w:r>
+        <w:rPr>
+          <w:rFonts w:ascii="Consolas" w:hAnsi="Consolas"/>
+          <w:color w:val="1F2328"/>
+          <w:sz w:val="18"/>
+          <w:szCs w:val="18"/>
+        </w:rPr>
+        <w:t>repoMAX</w:t>
+      </w:r>
+      <w:proofErr w:type="spellEnd"/>
+      <w:r>
+        <w:rPr>
+          <w:rFonts w:ascii="Consolas" w:hAnsi="Consolas"/>
+          <w:color w:val="1F2328"/>
+          <w:sz w:val="18"/>
+          <w:szCs w:val="18"/>
+        </w:rPr>
+        <w:t>\Code\</w:t>
+      </w:r>
+      <w:proofErr w:type="spellStart"/>
+      <w:r>
+        <w:rPr>
+          <w:rFonts w:ascii="Consolas" w:hAnsi="Consolas"/>
+          <w:color w:val="1F2328"/>
+          <w:sz w:val="18"/>
+          <w:szCs w:val="18"/>
+        </w:rPr>
+        <w:t>DynNestSampl</w:t>
+      </w:r>
+      <w:proofErr w:type="spellEnd"/>
+      <w:r>
+        <w:rPr>
+          <w:rFonts w:ascii="Consolas" w:hAnsi="Consolas"/>
+          <w:color w:val="1F2328"/>
+          <w:sz w:val="18"/>
+          <w:szCs w:val="18"/>
+        </w:rPr>
+        <w:t>\DynNestSapl_metsim.py" "</w:t>
+      </w:r>
+      <w:proofErr w:type="spellStart"/>
+      <w:r>
+        <w:rPr>
+          <w:rFonts w:ascii="Consolas" w:hAnsi="Consolas"/>
+          <w:color w:val="1F2328"/>
+          <w:sz w:val="18"/>
+          <w:szCs w:val="18"/>
+        </w:rPr>
+        <w:t>your_path</w:t>
+      </w:r>
+      <w:proofErr w:type="spellEnd"/>
+      <w:r>
+        <w:rPr>
+          <w:rFonts w:ascii="Consolas" w:hAnsi="Consolas"/>
+          <w:color w:val="1F2328"/>
+          <w:sz w:val="18"/>
+          <w:szCs w:val="18"/>
+        </w:rPr>
+        <w:t>/</w:t>
       </w:r>
       <w:r>
         <w:rPr>
@@ -2064,7 +3513,15 @@
         <w:t>Most of the plots are self-explanatory</w:t>
       </w:r>
       <w:r>
-        <w:t xml:space="preserve"> or explain by dynesty documentation</w:t>
+        <w:t xml:space="preserve"> or explain by </w:t>
+      </w:r>
+      <w:proofErr w:type="spellStart"/>
+      <w:r>
+        <w:t>dynesty</w:t>
+      </w:r>
+      <w:proofErr w:type="spellEnd"/>
+      <w:r>
+        <w:t xml:space="preserve"> documentation</w:t>
       </w:r>
       <w:r>
         <w:t>. T</w:t>
@@ -2088,7 +3545,11 @@
         <w:t>are</w:t>
       </w:r>
       <w:r>
-        <w:t>, the rho</w:t>
+        <w:t xml:space="preserve">, the </w:t>
+      </w:r>
+      <w:proofErr w:type="spellStart"/>
+      <w:r>
+        <w:t>rho</w:t>
       </w:r>
       <w:r>
         <w:t>_</w:t>
@@ -2100,10 +3561,38 @@
         <w:t>_</w:t>
       </w:r>
       <w:r>
-        <w:t xml:space="preserve">weighted is </w:t>
-      </w:r>
-      <w:r>
-        <w:t xml:space="preserve">only useful when you have multiple fragmentation with different rho as it shows the mass weighted value of rho, the tau_distribution inverts from the photometric mass found in the posterior the tau value useful incase you o not have a fix tau and you do not have a value for it. </w:t>
+        <w:t>weighted</w:t>
+      </w:r>
+      <w:proofErr w:type="spellEnd"/>
+      <w:r>
+        <w:t xml:space="preserve"> is </w:t>
+      </w:r>
+      <w:r>
+        <w:t xml:space="preserve">only useful when you have multiple fragmentation with different rho as it shows the mass weighted value of rho, the </w:t>
+      </w:r>
+      <w:proofErr w:type="spellStart"/>
+      <w:r>
+        <w:t>tau_distribution</w:t>
+      </w:r>
+      <w:proofErr w:type="spellEnd"/>
+      <w:r>
+        <w:t xml:space="preserve"> inverts from the photometric mass found in the posterior the tau value useful </w:t>
+      </w:r>
+      <w:proofErr w:type="spellStart"/>
+      <w:r>
+        <w:t>incase</w:t>
+      </w:r>
+      <w:proofErr w:type="spellEnd"/>
+      <w:r>
+        <w:t xml:space="preserve"> you </w:t>
+      </w:r>
+      <w:proofErr w:type="spellStart"/>
+      <w:r>
+        <w:t>o</w:t>
+      </w:r>
+      <w:proofErr w:type="spellEnd"/>
+      <w:r>
+        <w:t xml:space="preserve"> not have a fix tau and you do not have a value for it. </w:t>
       </w:r>
     </w:p>
     <w:p>
@@ -2131,16 +3620,41 @@
         <w:t xml:space="preserve">tau value base on the mass in order to inverted from the photometric mass formula </w:t>
       </w:r>
       <w:r>
-        <w:t>tau = 2 E_rad / (m_init v0^2)</w:t>
+        <w:t xml:space="preserve">tau = 2 </w:t>
+      </w:r>
+      <w:proofErr w:type="spellStart"/>
+      <w:r>
+        <w:t>E_rad</w:t>
+      </w:r>
+      <w:proofErr w:type="spellEnd"/>
+      <w:r>
+        <w:t xml:space="preserve"> / (</w:t>
+      </w:r>
+      <w:proofErr w:type="spellStart"/>
+      <w:r>
+        <w:t>m_init</w:t>
+      </w:r>
+      <w:proofErr w:type="spellEnd"/>
+      <w:r>
+        <w:t xml:space="preserve"> v0^2)</w:t>
       </w:r>
       <w:r>
         <w:t xml:space="preserve">, </w:t>
       </w:r>
       <w:r>
-        <w:t>the approx. and real weighted rho are important if you have 2 rho because of the erosion height change, while the best fit section shows the noise its values and the logl and how much it take to run the code</w:t>
-      </w:r>
-    </w:p>
-    <w:p>
+        <w:t xml:space="preserve">the approx. and real weighted rho are important if you have 2 rho because of the erosion height change, while the best fit section shows the noise its values and the </w:t>
+      </w:r>
+      <w:proofErr w:type="spellStart"/>
+      <w:r>
+        <w:t>logl</w:t>
+      </w:r>
+      <w:proofErr w:type="spellEnd"/>
+      <w:r>
+        <w:t xml:space="preserve"> and how much it take to run the code</w:t>
+      </w:r>
+    </w:p>
+    <w:p>
+      <w:proofErr w:type="spellStart"/>
       <w:r>
         <w:rPr>
           <w:b/>
@@ -2148,11 +3662,16 @@
         </w:rPr>
         <w:t>fit_plots</w:t>
       </w:r>
+      <w:proofErr w:type="spellEnd"/>
       <w:r>
         <w:t xml:space="preserve">: </w:t>
       </w:r>
       <w:r>
-        <w:t>All the image in the fit</w:t>
+        <w:t xml:space="preserve">All the image in the </w:t>
+      </w:r>
+      <w:proofErr w:type="spellStart"/>
+      <w:r>
+        <w:t>fit</w:t>
       </w:r>
       <w:r>
         <w:t>_</w:t>
@@ -2160,11 +3679,28 @@
       <w:r>
         <w:t>plot</w:t>
       </w:r>
+      <w:proofErr w:type="spellEnd"/>
       <w:r>
         <w:t xml:space="preserve"> folder</w:t>
       </w:r>
       <w:r>
-        <w:t xml:space="preserve"> show how the best fit mode etc… while the .json are readable by the .GUI and are solution from the results. Remember that respect to the GUI the result have different reference point for the lag as they consider the initial median velocity and not the first point of lag like in the GUI, while consider that the fit on luminosity is done on the integrated light curve so there might be mismatch especially for fast meteors.</w:t>
+        <w:t xml:space="preserve"> show how the best fit mode </w:t>
+      </w:r>
+      <w:proofErr w:type="spellStart"/>
+      <w:r>
+        <w:t>etc</w:t>
+      </w:r>
+      <w:proofErr w:type="spellEnd"/>
+      <w:r>
+        <w:t>… while the .</w:t>
+      </w:r>
+      <w:proofErr w:type="spellStart"/>
+      <w:r>
+        <w:t>json</w:t>
+      </w:r>
+      <w:proofErr w:type="spellEnd"/>
+      <w:r>
+        <w:t xml:space="preserve"> are readable by the .GUI and are solution from the results. Remember that respect to the GUI the result have different reference point for the lag as they consider the initial median velocity and not the first point of lag like in the GUI, while consider that the fit on luminosity is done on the integrated light curve so there might be mismatch especially for fast meteors.</w:t>
       </w:r>
     </w:p>
     <w:p>
@@ -2205,8 +3741,9 @@
           <w:kern w:val="0"/>
           <w14:ligatures w14:val="none"/>
         </w:rPr>
-        <w:t xml:space="preserve">is storing all the other information from all the simulated events other than the samples values and weight there is also the best guess values and all the bands shown in posterior_bands plot, the data </w:t>
-      </w:r>
+        <w:t xml:space="preserve">is storing all the other information from all the simulated events other than the samples values and weight there is also the best guess values and all the bands shown in </w:t>
+      </w:r>
+      <w:proofErr w:type="spellStart"/>
       <w:r>
         <w:rPr>
           <w:rFonts w:ascii="Aptos" w:eastAsia="Times New Roman" w:hAnsi="Aptos" w:cs="Times New Roman"/>
@@ -2214,8 +3751,9 @@
           <w:kern w:val="0"/>
           <w14:ligatures w14:val="none"/>
         </w:rPr>
-        <w:t xml:space="preserve">in </w:t>
-      </w:r>
+        <w:t>posterior_bands</w:t>
+      </w:r>
+      <w:proofErr w:type="spellEnd"/>
       <w:r>
         <w:rPr>
           <w:rFonts w:ascii="Aptos" w:eastAsia="Times New Roman" w:hAnsi="Aptos" w:cs="Times New Roman"/>
@@ -2223,7 +3761,7 @@
           <w:kern w:val="0"/>
           <w14:ligatures w14:val="none"/>
         </w:rPr>
-        <w:t>const_backups</w:t>
+        <w:t xml:space="preserve"> plot, the data </w:t>
       </w:r>
       <w:r>
         <w:rPr>
@@ -2232,7 +3770,47 @@
           <w:kern w:val="0"/>
           <w14:ligatures w14:val="none"/>
         </w:rPr>
-        <w:t xml:space="preserve"> also contains data the erosion begin mass the dynamic pressure at the erosion and other parameters that are save in each .json simulations by default</w:t>
+        <w:t xml:space="preserve">in </w:t>
+      </w:r>
+      <w:proofErr w:type="spellStart"/>
+      <w:r>
+        <w:rPr>
+          <w:rFonts w:ascii="Aptos" w:eastAsia="Times New Roman" w:hAnsi="Aptos" w:cs="Times New Roman"/>
+          <w:color w:val="000000"/>
+          <w:kern w:val="0"/>
+          <w14:ligatures w14:val="none"/>
+        </w:rPr>
+        <w:t>const_backups</w:t>
+      </w:r>
+      <w:proofErr w:type="spellEnd"/>
+      <w:r>
+        <w:rPr>
+          <w:rFonts w:ascii="Aptos" w:eastAsia="Times New Roman" w:hAnsi="Aptos" w:cs="Times New Roman"/>
+          <w:color w:val="000000"/>
+          <w:kern w:val="0"/>
+          <w14:ligatures w14:val="none"/>
+        </w:rPr>
+        <w:t xml:space="preserve"> also contains data the erosion begin mass the dynamic pressure at the erosion and other parameters that are save in each .</w:t>
+      </w:r>
+      <w:proofErr w:type="spellStart"/>
+      <w:r>
+        <w:rPr>
+          <w:rFonts w:ascii="Aptos" w:eastAsia="Times New Roman" w:hAnsi="Aptos" w:cs="Times New Roman"/>
+          <w:color w:val="000000"/>
+          <w:kern w:val="0"/>
+          <w14:ligatures w14:val="none"/>
+        </w:rPr>
+        <w:t>json</w:t>
+      </w:r>
+      <w:proofErr w:type="spellEnd"/>
+      <w:r>
+        <w:rPr>
+          <w:rFonts w:ascii="Aptos" w:eastAsia="Times New Roman" w:hAnsi="Aptos" w:cs="Times New Roman"/>
+          <w:color w:val="000000"/>
+          <w:kern w:val="0"/>
+          <w14:ligatures w14:val="none"/>
+        </w:rPr>
+        <w:t xml:space="preserve"> simulations by default</w:t>
       </w:r>
     </w:p>
     <w:p>
@@ -2301,7 +3879,59 @@
           <w:bdr w:val="none" w:sz="0" w:space="0" w:color="auto" w:frame="1"/>
           <w14:ligatures w14:val="none"/>
         </w:rPr>
-        <w:t># save the backup_data to a json file</w:t>
+        <w:t xml:space="preserve"># save the </w:t>
+      </w:r>
+      <w:proofErr w:type="spellStart"/>
+      <w:r>
+        <w:rPr>
+          <w:rFonts w:ascii="Consolas" w:eastAsia="Times New Roman" w:hAnsi="Consolas" w:cs="Segoe UI"/>
+          <w:color w:val="6A9955"/>
+          <w:kern w:val="0"/>
+          <w:sz w:val="21"/>
+          <w:szCs w:val="21"/>
+          <w:bdr w:val="none" w:sz="0" w:space="0" w:color="auto" w:frame="1"/>
+          <w14:ligatures w14:val="none"/>
+        </w:rPr>
+        <w:t>backup_data</w:t>
+      </w:r>
+      <w:proofErr w:type="spellEnd"/>
+      <w:r>
+        <w:rPr>
+          <w:rFonts w:ascii="Consolas" w:eastAsia="Times New Roman" w:hAnsi="Consolas" w:cs="Segoe UI"/>
+          <w:color w:val="6A9955"/>
+          <w:kern w:val="0"/>
+          <w:sz w:val="21"/>
+          <w:szCs w:val="21"/>
+          <w:bdr w:val="none" w:sz="0" w:space="0" w:color="auto" w:frame="1"/>
+          <w14:ligatures w14:val="none"/>
+        </w:rPr>
+        <w:t xml:space="preserve"> to a </w:t>
+      </w:r>
+      <w:proofErr w:type="spellStart"/>
+      <w:r>
+        <w:rPr>
+          <w:rFonts w:ascii="Consolas" w:eastAsia="Times New Roman" w:hAnsi="Consolas" w:cs="Segoe UI"/>
+          <w:color w:val="6A9955"/>
+          <w:kern w:val="0"/>
+          <w:sz w:val="21"/>
+          <w:szCs w:val="21"/>
+          <w:bdr w:val="none" w:sz="0" w:space="0" w:color="auto" w:frame="1"/>
+          <w14:ligatures w14:val="none"/>
+        </w:rPr>
+        <w:t>json</w:t>
+      </w:r>
+      <w:proofErr w:type="spellEnd"/>
+      <w:r>
+        <w:rPr>
+          <w:rFonts w:ascii="Consolas" w:eastAsia="Times New Roman" w:hAnsi="Consolas" w:cs="Segoe UI"/>
+          <w:color w:val="6A9955"/>
+          <w:kern w:val="0"/>
+          <w:sz w:val="21"/>
+          <w:szCs w:val="21"/>
+          <w:bdr w:val="none" w:sz="0" w:space="0" w:color="auto" w:frame="1"/>
+          <w14:ligatures w14:val="none"/>
+        </w:rPr>
+        <w:t xml:space="preserve"> file</w:t>
       </w:r>
     </w:p>
     <w:p>
@@ -2330,6 +3960,7 @@
         </w:rPr>
         <w:t>            </w:t>
       </w:r>
+      <w:proofErr w:type="spellStart"/>
       <w:r>
         <w:rPr>
           <w:rFonts w:ascii="Consolas" w:eastAsia="Times New Roman" w:hAnsi="Consolas" w:cs="Segoe UI"/>
@@ -2342,6 +3973,7 @@
         </w:rPr>
         <w:t>backup_small</w:t>
       </w:r>
+      <w:proofErr w:type="spellEnd"/>
       <w:r>
         <w:rPr>
           <w:rFonts w:ascii="Consolas" w:eastAsia="Times New Roman" w:hAnsi="Consolas" w:cs="Segoe UI"/>
@@ -2391,7 +4023,33 @@
           <w:bdr w:val="none" w:sz="0" w:space="0" w:color="auto" w:frame="1"/>
           <w14:ligatures w14:val="none"/>
         </w:rPr>
-        <w:t>"dynesty"</w:t>
+        <w:t>"</w:t>
+      </w:r>
+      <w:proofErr w:type="spellStart"/>
+      <w:r>
+        <w:rPr>
+          <w:rFonts w:ascii="Consolas" w:eastAsia="Times New Roman" w:hAnsi="Consolas" w:cs="Segoe UI"/>
+          <w:color w:val="CE9178"/>
+          <w:kern w:val="0"/>
+          <w:sz w:val="21"/>
+          <w:szCs w:val="21"/>
+          <w:bdr w:val="none" w:sz="0" w:space="0" w:color="auto" w:frame="1"/>
+          <w14:ligatures w14:val="none"/>
+        </w:rPr>
+        <w:t>dynesty</w:t>
+      </w:r>
+      <w:proofErr w:type="spellEnd"/>
+      <w:r>
+        <w:rPr>
+          <w:rFonts w:ascii="Consolas" w:eastAsia="Times New Roman" w:hAnsi="Consolas" w:cs="Segoe UI"/>
+          <w:color w:val="CE9178"/>
+          <w:kern w:val="0"/>
+          <w:sz w:val="21"/>
+          <w:szCs w:val="21"/>
+          <w:bdr w:val="none" w:sz="0" w:space="0" w:color="auto" w:frame="1"/>
+          <w14:ligatures w14:val="none"/>
+        </w:rPr>
+        <w:t>"</w:t>
       </w:r>
       <w:r>
         <w:rPr>
@@ -2442,7 +4100,33 @@
           <w:bdr w:val="none" w:sz="0" w:space="0" w:color="auto" w:frame="1"/>
           <w14:ligatures w14:val="none"/>
         </w:rPr>
-        <w:t>"file_name"</w:t>
+        <w:t>"</w:t>
+      </w:r>
+      <w:proofErr w:type="spellStart"/>
+      <w:r>
+        <w:rPr>
+          <w:rFonts w:ascii="Consolas" w:eastAsia="Times New Roman" w:hAnsi="Consolas" w:cs="Segoe UI"/>
+          <w:color w:val="CE9178"/>
+          <w:kern w:val="0"/>
+          <w:sz w:val="21"/>
+          <w:szCs w:val="21"/>
+          <w:bdr w:val="none" w:sz="0" w:space="0" w:color="auto" w:frame="1"/>
+          <w14:ligatures w14:val="none"/>
+        </w:rPr>
+        <w:t>file_name</w:t>
+      </w:r>
+      <w:proofErr w:type="spellEnd"/>
+      <w:r>
+        <w:rPr>
+          <w:rFonts w:ascii="Consolas" w:eastAsia="Times New Roman" w:hAnsi="Consolas" w:cs="Segoe UI"/>
+          <w:color w:val="CE9178"/>
+          <w:kern w:val="0"/>
+          <w:sz w:val="21"/>
+          <w:szCs w:val="21"/>
+          <w:bdr w:val="none" w:sz="0" w:space="0" w:color="auto" w:frame="1"/>
+          <w14:ligatures w14:val="none"/>
+        </w:rPr>
+        <w:t>"</w:t>
       </w:r>
       <w:r>
         <w:rPr>
@@ -2456,6 +4140,7 @@
         </w:rPr>
         <w:t>: </w:t>
       </w:r>
+      <w:proofErr w:type="spellStart"/>
       <w:r>
         <w:rPr>
           <w:rFonts w:ascii="Consolas" w:eastAsia="Times New Roman" w:hAnsi="Consolas" w:cs="Segoe UI"/>
@@ -2468,6 +4153,7 @@
         </w:rPr>
         <w:t>file_name</w:t>
       </w:r>
+      <w:proofErr w:type="spellEnd"/>
       <w:r>
         <w:rPr>
           <w:rFonts w:ascii="Consolas" w:eastAsia="Times New Roman" w:hAnsi="Consolas" w:cs="Segoe UI"/>
@@ -2517,7 +4203,33 @@
           <w:bdr w:val="none" w:sz="0" w:space="0" w:color="auto" w:frame="1"/>
           <w14:ligatures w14:val="none"/>
         </w:rPr>
-        <w:t>"samples_eq"</w:t>
+        <w:t>"</w:t>
+      </w:r>
+      <w:proofErr w:type="spellStart"/>
+      <w:r>
+        <w:rPr>
+          <w:rFonts w:ascii="Consolas" w:eastAsia="Times New Roman" w:hAnsi="Consolas" w:cs="Segoe UI"/>
+          <w:color w:val="CE9178"/>
+          <w:kern w:val="0"/>
+          <w:sz w:val="21"/>
+          <w:szCs w:val="21"/>
+          <w:bdr w:val="none" w:sz="0" w:space="0" w:color="auto" w:frame="1"/>
+          <w14:ligatures w14:val="none"/>
+        </w:rPr>
+        <w:t>samples_eq</w:t>
+      </w:r>
+      <w:proofErr w:type="spellEnd"/>
+      <w:r>
+        <w:rPr>
+          <w:rFonts w:ascii="Consolas" w:eastAsia="Times New Roman" w:hAnsi="Consolas" w:cs="Segoe UI"/>
+          <w:color w:val="CE9178"/>
+          <w:kern w:val="0"/>
+          <w:sz w:val="21"/>
+          <w:szCs w:val="21"/>
+          <w:bdr w:val="none" w:sz="0" w:space="0" w:color="auto" w:frame="1"/>
+          <w14:ligatures w14:val="none"/>
+        </w:rPr>
+        <w:t>"</w:t>
       </w:r>
       <w:r>
         <w:rPr>
@@ -2531,6 +4243,7 @@
         </w:rPr>
         <w:t>: </w:t>
       </w:r>
+      <w:proofErr w:type="spellStart"/>
       <w:r>
         <w:rPr>
           <w:rFonts w:ascii="Consolas" w:eastAsia="Times New Roman" w:hAnsi="Consolas" w:cs="Segoe UI"/>
@@ -2543,6 +4256,7 @@
         </w:rPr>
         <w:t>backup_data</w:t>
       </w:r>
+      <w:proofErr w:type="spellEnd"/>
       <w:r>
         <w:rPr>
           <w:rFonts w:ascii="Consolas" w:eastAsia="Times New Roman" w:hAnsi="Consolas" w:cs="Segoe UI"/>
@@ -2565,19 +4279,71 @@
           <w:bdr w:val="none" w:sz="0" w:space="0" w:color="auto" w:frame="1"/>
           <w14:ligatures w14:val="none"/>
         </w:rPr>
-        <w:t>"samples_eq"</w:t>
-      </w:r>
-      <w:r>
-        <w:rPr>
-          <w:rFonts w:ascii="Consolas" w:eastAsia="Times New Roman" w:hAnsi="Consolas" w:cs="Segoe UI"/>
-          <w:color w:val="D4D4D4"/>
-          <w:kern w:val="0"/>
-          <w:sz w:val="21"/>
-          <w:szCs w:val="21"/>
-          <w:bdr w:val="none" w:sz="0" w:space="0" w:color="auto" w:frame="1"/>
-          <w14:ligatures w14:val="none"/>
-        </w:rPr>
-        <w:t>].tolist(),</w:t>
+        <w:t>"</w:t>
+      </w:r>
+      <w:proofErr w:type="spellStart"/>
+      <w:r>
+        <w:rPr>
+          <w:rFonts w:ascii="Consolas" w:eastAsia="Times New Roman" w:hAnsi="Consolas" w:cs="Segoe UI"/>
+          <w:color w:val="CE9178"/>
+          <w:kern w:val="0"/>
+          <w:sz w:val="21"/>
+          <w:szCs w:val="21"/>
+          <w:bdr w:val="none" w:sz="0" w:space="0" w:color="auto" w:frame="1"/>
+          <w14:ligatures w14:val="none"/>
+        </w:rPr>
+        <w:t>samples_eq</w:t>
+      </w:r>
+      <w:proofErr w:type="spellEnd"/>
+      <w:r>
+        <w:rPr>
+          <w:rFonts w:ascii="Consolas" w:eastAsia="Times New Roman" w:hAnsi="Consolas" w:cs="Segoe UI"/>
+          <w:color w:val="CE9178"/>
+          <w:kern w:val="0"/>
+          <w:sz w:val="21"/>
+          <w:szCs w:val="21"/>
+          <w:bdr w:val="none" w:sz="0" w:space="0" w:color="auto" w:frame="1"/>
+          <w14:ligatures w14:val="none"/>
+        </w:rPr>
+        <w:t>"</w:t>
+      </w:r>
+      <w:r>
+        <w:rPr>
+          <w:rFonts w:ascii="Consolas" w:eastAsia="Times New Roman" w:hAnsi="Consolas" w:cs="Segoe UI"/>
+          <w:color w:val="D4D4D4"/>
+          <w:kern w:val="0"/>
+          <w:sz w:val="21"/>
+          <w:szCs w:val="21"/>
+          <w:bdr w:val="none" w:sz="0" w:space="0" w:color="auto" w:frame="1"/>
+          <w14:ligatures w14:val="none"/>
+        </w:rPr>
+        <w:t>].</w:t>
+      </w:r>
+      <w:proofErr w:type="spellStart"/>
+      <w:r>
+        <w:rPr>
+          <w:rFonts w:ascii="Consolas" w:eastAsia="Times New Roman" w:hAnsi="Consolas" w:cs="Segoe UI"/>
+          <w:color w:val="D4D4D4"/>
+          <w:kern w:val="0"/>
+          <w:sz w:val="21"/>
+          <w:szCs w:val="21"/>
+          <w:bdr w:val="none" w:sz="0" w:space="0" w:color="auto" w:frame="1"/>
+          <w14:ligatures w14:val="none"/>
+        </w:rPr>
+        <w:t>tolist</w:t>
+      </w:r>
+      <w:proofErr w:type="spellEnd"/>
+      <w:r>
+        <w:rPr>
+          <w:rFonts w:ascii="Consolas" w:eastAsia="Times New Roman" w:hAnsi="Consolas" w:cs="Segoe UI"/>
+          <w:color w:val="D4D4D4"/>
+          <w:kern w:val="0"/>
+          <w:sz w:val="21"/>
+          <w:szCs w:val="21"/>
+          <w:bdr w:val="none" w:sz="0" w:space="0" w:color="auto" w:frame="1"/>
+          <w14:ligatures w14:val="none"/>
+        </w:rPr>
+        <w:t>(),</w:t>
       </w:r>
     </w:p>
     <w:p>
@@ -2630,6 +4396,7 @@
         </w:rPr>
         <w:t>: </w:t>
       </w:r>
+      <w:proofErr w:type="spellStart"/>
       <w:r>
         <w:rPr>
           <w:rFonts w:ascii="Consolas" w:eastAsia="Times New Roman" w:hAnsi="Consolas" w:cs="Segoe UI"/>
@@ -2642,6 +4409,7 @@
         </w:rPr>
         <w:t>backup_data</w:t>
       </w:r>
+      <w:proofErr w:type="spellEnd"/>
       <w:r>
         <w:rPr>
           <w:rFonts w:ascii="Consolas" w:eastAsia="Times New Roman" w:hAnsi="Consolas" w:cs="Segoe UI"/>
@@ -2676,7 +4444,33 @@
           <w:bdr w:val="none" w:sz="0" w:space="0" w:color="auto" w:frame="1"/>
           <w14:ligatures w14:val="none"/>
         </w:rPr>
-        <w:t>].tolist(),</w:t>
+        <w:t>].</w:t>
+      </w:r>
+      <w:proofErr w:type="spellStart"/>
+      <w:r>
+        <w:rPr>
+          <w:rFonts w:ascii="Consolas" w:eastAsia="Times New Roman" w:hAnsi="Consolas" w:cs="Segoe UI"/>
+          <w:color w:val="D4D4D4"/>
+          <w:kern w:val="0"/>
+          <w:sz w:val="21"/>
+          <w:szCs w:val="21"/>
+          <w:bdr w:val="none" w:sz="0" w:space="0" w:color="auto" w:frame="1"/>
+          <w14:ligatures w14:val="none"/>
+        </w:rPr>
+        <w:t>tolist</w:t>
+      </w:r>
+      <w:proofErr w:type="spellEnd"/>
+      <w:r>
+        <w:rPr>
+          <w:rFonts w:ascii="Consolas" w:eastAsia="Times New Roman" w:hAnsi="Consolas" w:cs="Segoe UI"/>
+          <w:color w:val="D4D4D4"/>
+          <w:kern w:val="0"/>
+          <w:sz w:val="21"/>
+          <w:szCs w:val="21"/>
+          <w:bdr w:val="none" w:sz="0" w:space="0" w:color="auto" w:frame="1"/>
+          <w14:ligatures w14:val="none"/>
+        </w:rPr>
+        <w:t>(),</w:t>
       </w:r>
     </w:p>
     <w:p>
@@ -2790,7 +4584,33 @@
           <w:bdr w:val="none" w:sz="0" w:space="0" w:color="auto" w:frame="1"/>
           <w14:ligatures w14:val="none"/>
         </w:rPr>
-        <w:t>"flags_dict"</w:t>
+        <w:t>"</w:t>
+      </w:r>
+      <w:proofErr w:type="spellStart"/>
+      <w:r>
+        <w:rPr>
+          <w:rFonts w:ascii="Consolas" w:eastAsia="Times New Roman" w:hAnsi="Consolas" w:cs="Segoe UI"/>
+          <w:color w:val="CE9178"/>
+          <w:kern w:val="0"/>
+          <w:sz w:val="21"/>
+          <w:szCs w:val="21"/>
+          <w:bdr w:val="none" w:sz="0" w:space="0" w:color="auto" w:frame="1"/>
+          <w14:ligatures w14:val="none"/>
+        </w:rPr>
+        <w:t>flags_dict</w:t>
+      </w:r>
+      <w:proofErr w:type="spellEnd"/>
+      <w:r>
+        <w:rPr>
+          <w:rFonts w:ascii="Consolas" w:eastAsia="Times New Roman" w:hAnsi="Consolas" w:cs="Segoe UI"/>
+          <w:color w:val="CE9178"/>
+          <w:kern w:val="0"/>
+          <w:sz w:val="21"/>
+          <w:szCs w:val="21"/>
+          <w:bdr w:val="none" w:sz="0" w:space="0" w:color="auto" w:frame="1"/>
+          <w14:ligatures w14:val="none"/>
+        </w:rPr>
+        <w:t>"</w:t>
       </w:r>
       <w:r>
         <w:rPr>
@@ -2804,6 +4624,7 @@
         </w:rPr>
         <w:t>: </w:t>
       </w:r>
+      <w:proofErr w:type="spellStart"/>
       <w:r>
         <w:rPr>
           <w:rFonts w:ascii="Consolas" w:eastAsia="Times New Roman" w:hAnsi="Consolas" w:cs="Segoe UI"/>
@@ -2816,6 +4637,7 @@
         </w:rPr>
         <w:t>flags_dict</w:t>
       </w:r>
+      <w:proofErr w:type="spellEnd"/>
       <w:r>
         <w:rPr>
           <w:rFonts w:ascii="Consolas" w:eastAsia="Times New Roman" w:hAnsi="Consolas" w:cs="Segoe UI"/>
@@ -2865,7 +4687,33 @@
           <w:bdr w:val="none" w:sz="0" w:space="0" w:color="auto" w:frame="1"/>
           <w14:ligatures w14:val="none"/>
         </w:rPr>
-        <w:t>"fixed_values"</w:t>
+        <w:t>"</w:t>
+      </w:r>
+      <w:proofErr w:type="spellStart"/>
+      <w:r>
+        <w:rPr>
+          <w:rFonts w:ascii="Consolas" w:eastAsia="Times New Roman" w:hAnsi="Consolas" w:cs="Segoe UI"/>
+          <w:color w:val="CE9178"/>
+          <w:kern w:val="0"/>
+          <w:sz w:val="21"/>
+          <w:szCs w:val="21"/>
+          <w:bdr w:val="none" w:sz="0" w:space="0" w:color="auto" w:frame="1"/>
+          <w14:ligatures w14:val="none"/>
+        </w:rPr>
+        <w:t>fixed_values</w:t>
+      </w:r>
+      <w:proofErr w:type="spellEnd"/>
+      <w:r>
+        <w:rPr>
+          <w:rFonts w:ascii="Consolas" w:eastAsia="Times New Roman" w:hAnsi="Consolas" w:cs="Segoe UI"/>
+          <w:color w:val="CE9178"/>
+          <w:kern w:val="0"/>
+          <w:sz w:val="21"/>
+          <w:szCs w:val="21"/>
+          <w:bdr w:val="none" w:sz="0" w:space="0" w:color="auto" w:frame="1"/>
+          <w14:ligatures w14:val="none"/>
+        </w:rPr>
+        <w:t>"</w:t>
       </w:r>
       <w:r>
         <w:rPr>
@@ -2879,6 +4727,7 @@
         </w:rPr>
         <w:t>: </w:t>
       </w:r>
+      <w:proofErr w:type="spellStart"/>
       <w:r>
         <w:rPr>
           <w:rFonts w:ascii="Consolas" w:eastAsia="Times New Roman" w:hAnsi="Consolas" w:cs="Segoe UI"/>
@@ -2891,6 +4740,7 @@
         </w:rPr>
         <w:t>fixed_values</w:t>
       </w:r>
+      <w:proofErr w:type="spellEnd"/>
       <w:r>
         <w:rPr>
           <w:rFonts w:ascii="Consolas" w:eastAsia="Times New Roman" w:hAnsi="Consolas" w:cs="Segoe UI"/>
@@ -2940,7 +4790,33 @@
           <w:bdr w:val="none" w:sz="0" w:space="0" w:color="auto" w:frame="1"/>
           <w14:ligatures w14:val="none"/>
         </w:rPr>
-        <w:t>"const_backups"</w:t>
+        <w:t>"</w:t>
+      </w:r>
+      <w:proofErr w:type="spellStart"/>
+      <w:r>
+        <w:rPr>
+          <w:rFonts w:ascii="Consolas" w:eastAsia="Times New Roman" w:hAnsi="Consolas" w:cs="Segoe UI"/>
+          <w:color w:val="CE9178"/>
+          <w:kern w:val="0"/>
+          <w:sz w:val="21"/>
+          <w:szCs w:val="21"/>
+          <w:bdr w:val="none" w:sz="0" w:space="0" w:color="auto" w:frame="1"/>
+          <w14:ligatures w14:val="none"/>
+        </w:rPr>
+        <w:t>const_backups</w:t>
+      </w:r>
+      <w:proofErr w:type="spellEnd"/>
+      <w:r>
+        <w:rPr>
+          <w:rFonts w:ascii="Consolas" w:eastAsia="Times New Roman" w:hAnsi="Consolas" w:cs="Segoe UI"/>
+          <w:color w:val="CE9178"/>
+          <w:kern w:val="0"/>
+          <w:sz w:val="21"/>
+          <w:szCs w:val="21"/>
+          <w:bdr w:val="none" w:sz="0" w:space="0" w:color="auto" w:frame="1"/>
+          <w14:ligatures w14:val="none"/>
+        </w:rPr>
+        <w:t>"</w:t>
       </w:r>
       <w:r>
         <w:rPr>
@@ -2954,6 +4830,7 @@
         </w:rPr>
         <w:t>: </w:t>
       </w:r>
+      <w:proofErr w:type="spellStart"/>
       <w:r>
         <w:rPr>
           <w:rFonts w:ascii="Consolas" w:eastAsia="Times New Roman" w:hAnsi="Consolas" w:cs="Segoe UI"/>
@@ -2966,6 +4843,7 @@
         </w:rPr>
         <w:t>backup_data</w:t>
       </w:r>
+      <w:proofErr w:type="spellEnd"/>
       <w:r>
         <w:rPr>
           <w:rFonts w:ascii="Consolas" w:eastAsia="Times New Roman" w:hAnsi="Consolas" w:cs="Segoe UI"/>
@@ -2988,7 +4866,33 @@
           <w:bdr w:val="none" w:sz="0" w:space="0" w:color="auto" w:frame="1"/>
           <w14:ligatures w14:val="none"/>
         </w:rPr>
-        <w:t>"const_backups"</w:t>
+        <w:t>"</w:t>
+      </w:r>
+      <w:proofErr w:type="spellStart"/>
+      <w:r>
+        <w:rPr>
+          <w:rFonts w:ascii="Consolas" w:eastAsia="Times New Roman" w:hAnsi="Consolas" w:cs="Segoe UI"/>
+          <w:color w:val="CE9178"/>
+          <w:kern w:val="0"/>
+          <w:sz w:val="21"/>
+          <w:szCs w:val="21"/>
+          <w:bdr w:val="none" w:sz="0" w:space="0" w:color="auto" w:frame="1"/>
+          <w14:ligatures w14:val="none"/>
+        </w:rPr>
+        <w:t>const_backups</w:t>
+      </w:r>
+      <w:proofErr w:type="spellEnd"/>
+      <w:r>
+        <w:rPr>
+          <w:rFonts w:ascii="Consolas" w:eastAsia="Times New Roman" w:hAnsi="Consolas" w:cs="Segoe UI"/>
+          <w:color w:val="CE9178"/>
+          <w:kern w:val="0"/>
+          <w:sz w:val="21"/>
+          <w:szCs w:val="21"/>
+          <w:bdr w:val="none" w:sz="0" w:space="0" w:color="auto" w:frame="1"/>
+          <w14:ligatures w14:val="none"/>
+        </w:rPr>
+        <w:t>"</w:t>
       </w:r>
       <w:r>
         <w:rPr>
@@ -3039,7 +4943,33 @@
           <w:bdr w:val="none" w:sz="0" w:space="0" w:color="auto" w:frame="1"/>
           <w14:ligatures w14:val="none"/>
         </w:rPr>
-        <w:t>"rho_array"</w:t>
+        <w:t>"</w:t>
+      </w:r>
+      <w:proofErr w:type="spellStart"/>
+      <w:r>
+        <w:rPr>
+          <w:rFonts w:ascii="Consolas" w:eastAsia="Times New Roman" w:hAnsi="Consolas" w:cs="Segoe UI"/>
+          <w:color w:val="CE9178"/>
+          <w:kern w:val="0"/>
+          <w:sz w:val="21"/>
+          <w:szCs w:val="21"/>
+          <w:bdr w:val="none" w:sz="0" w:space="0" w:color="auto" w:frame="1"/>
+          <w14:ligatures w14:val="none"/>
+        </w:rPr>
+        <w:t>rho_array</w:t>
+      </w:r>
+      <w:proofErr w:type="spellEnd"/>
+      <w:r>
+        <w:rPr>
+          <w:rFonts w:ascii="Consolas" w:eastAsia="Times New Roman" w:hAnsi="Consolas" w:cs="Segoe UI"/>
+          <w:color w:val="CE9178"/>
+          <w:kern w:val="0"/>
+          <w:sz w:val="21"/>
+          <w:szCs w:val="21"/>
+          <w:bdr w:val="none" w:sz="0" w:space="0" w:color="auto" w:frame="1"/>
+          <w14:ligatures w14:val="none"/>
+        </w:rPr>
+        <w:t>"</w:t>
       </w:r>
       <w:r>
         <w:rPr>
@@ -3053,6 +4983,7 @@
         </w:rPr>
         <w:t>: </w:t>
       </w:r>
+      <w:proofErr w:type="spellStart"/>
       <w:r>
         <w:rPr>
           <w:rFonts w:ascii="Consolas" w:eastAsia="Times New Roman" w:hAnsi="Consolas" w:cs="Segoe UI"/>
@@ -3065,6 +4996,7 @@
         </w:rPr>
         <w:t>backup_data</w:t>
       </w:r>
+      <w:proofErr w:type="spellEnd"/>
       <w:r>
         <w:rPr>
           <w:rFonts w:ascii="Consolas" w:eastAsia="Times New Roman" w:hAnsi="Consolas" w:cs="Segoe UI"/>
@@ -3087,7 +5019,33 @@
           <w:bdr w:val="none" w:sz="0" w:space="0" w:color="auto" w:frame="1"/>
           <w14:ligatures w14:val="none"/>
         </w:rPr>
-        <w:t>"rho_array"</w:t>
+        <w:t>"</w:t>
+      </w:r>
+      <w:proofErr w:type="spellStart"/>
+      <w:r>
+        <w:rPr>
+          <w:rFonts w:ascii="Consolas" w:eastAsia="Times New Roman" w:hAnsi="Consolas" w:cs="Segoe UI"/>
+          <w:color w:val="CE9178"/>
+          <w:kern w:val="0"/>
+          <w:sz w:val="21"/>
+          <w:szCs w:val="21"/>
+          <w:bdr w:val="none" w:sz="0" w:space="0" w:color="auto" w:frame="1"/>
+          <w14:ligatures w14:val="none"/>
+        </w:rPr>
+        <w:t>rho_array</w:t>
+      </w:r>
+      <w:proofErr w:type="spellEnd"/>
+      <w:r>
+        <w:rPr>
+          <w:rFonts w:ascii="Consolas" w:eastAsia="Times New Roman" w:hAnsi="Consolas" w:cs="Segoe UI"/>
+          <w:color w:val="CE9178"/>
+          <w:kern w:val="0"/>
+          <w:sz w:val="21"/>
+          <w:szCs w:val="21"/>
+          <w:bdr w:val="none" w:sz="0" w:space="0" w:color="auto" w:frame="1"/>
+          <w14:ligatures w14:val="none"/>
+        </w:rPr>
+        <w:t>"</w:t>
       </w:r>
       <w:r>
         <w:rPr>
@@ -3138,7 +5096,33 @@
           <w:bdr w:val="none" w:sz="0" w:space="0" w:color="auto" w:frame="1"/>
           <w14:ligatures w14:val="none"/>
         </w:rPr>
-        <w:t>"rho_mass_weighted_estimate"</w:t>
+        <w:t>"</w:t>
+      </w:r>
+      <w:proofErr w:type="spellStart"/>
+      <w:r>
+        <w:rPr>
+          <w:rFonts w:ascii="Consolas" w:eastAsia="Times New Roman" w:hAnsi="Consolas" w:cs="Segoe UI"/>
+          <w:color w:val="CE9178"/>
+          <w:kern w:val="0"/>
+          <w:sz w:val="21"/>
+          <w:szCs w:val="21"/>
+          <w:bdr w:val="none" w:sz="0" w:space="0" w:color="auto" w:frame="1"/>
+          <w14:ligatures w14:val="none"/>
+        </w:rPr>
+        <w:t>rho_mass_weighted_estimate</w:t>
+      </w:r>
+      <w:proofErr w:type="spellEnd"/>
+      <w:r>
+        <w:rPr>
+          <w:rFonts w:ascii="Consolas" w:eastAsia="Times New Roman" w:hAnsi="Consolas" w:cs="Segoe UI"/>
+          <w:color w:val="CE9178"/>
+          <w:kern w:val="0"/>
+          <w:sz w:val="21"/>
+          <w:szCs w:val="21"/>
+          <w:bdr w:val="none" w:sz="0" w:space="0" w:color="auto" w:frame="1"/>
+          <w14:ligatures w14:val="none"/>
+        </w:rPr>
+        <w:t>"</w:t>
       </w:r>
       <w:r>
         <w:rPr>
@@ -3446,7 +5430,33 @@
           <w:bdr w:val="none" w:sz="0" w:space="0" w:color="auto" w:frame="1"/>
           <w14:ligatures w14:val="none"/>
         </w:rPr>
-        <w:t>"best_guess"</w:t>
+        <w:t>"</w:t>
+      </w:r>
+      <w:proofErr w:type="spellStart"/>
+      <w:r>
+        <w:rPr>
+          <w:rFonts w:ascii="Consolas" w:eastAsia="Times New Roman" w:hAnsi="Consolas" w:cs="Segoe UI"/>
+          <w:color w:val="CE9178"/>
+          <w:kern w:val="0"/>
+          <w:sz w:val="21"/>
+          <w:szCs w:val="21"/>
+          <w:bdr w:val="none" w:sz="0" w:space="0" w:color="auto" w:frame="1"/>
+          <w14:ligatures w14:val="none"/>
+        </w:rPr>
+        <w:t>best_guess</w:t>
+      </w:r>
+      <w:proofErr w:type="spellEnd"/>
+      <w:r>
+        <w:rPr>
+          <w:rFonts w:ascii="Consolas" w:eastAsia="Times New Roman" w:hAnsi="Consolas" w:cs="Segoe UI"/>
+          <w:color w:val="CE9178"/>
+          <w:kern w:val="0"/>
+          <w:sz w:val="21"/>
+          <w:szCs w:val="21"/>
+          <w:bdr w:val="none" w:sz="0" w:space="0" w:color="auto" w:frame="1"/>
+          <w14:ligatures w14:val="none"/>
+        </w:rPr>
+        <w:t>"</w:t>
       </w:r>
       <w:r>
         <w:rPr>
@@ -3511,6 +5521,7 @@
         </w:rPr>
         <w:t>: </w:t>
       </w:r>
+      <w:proofErr w:type="spellStart"/>
       <w:r>
         <w:rPr>
           <w:rFonts w:ascii="Consolas" w:eastAsia="Times New Roman" w:hAnsi="Consolas" w:cs="Segoe UI"/>
@@ -3547,6 +5558,7 @@
         </w:rPr>
         <w:t>asarray</w:t>
       </w:r>
+      <w:proofErr w:type="spellEnd"/>
       <w:r>
         <w:rPr>
           <w:rFonts w:ascii="Consolas" w:eastAsia="Times New Roman" w:hAnsi="Consolas" w:cs="Segoe UI"/>
@@ -3583,6 +5595,7 @@
         </w:rPr>
         <w:t>, </w:t>
       </w:r>
+      <w:proofErr w:type="spellStart"/>
       <w:r>
         <w:rPr>
           <w:rFonts w:ascii="Consolas" w:eastAsia="Times New Roman" w:hAnsi="Consolas" w:cs="Segoe UI"/>
@@ -3595,6 +5608,7 @@
         </w:rPr>
         <w:t>dtype</w:t>
       </w:r>
+      <w:proofErr w:type="spellEnd"/>
       <w:r>
         <w:rPr>
           <w:rFonts w:ascii="Consolas" w:eastAsia="Times New Roman" w:hAnsi="Consolas" w:cs="Segoe UI"/>
@@ -3778,6 +5792,7 @@
         </w:rPr>
         <w:t> </w:t>
       </w:r>
+      <w:proofErr w:type="spellStart"/>
       <w:r>
         <w:rPr>
           <w:rFonts w:ascii="Consolas" w:eastAsia="Times New Roman" w:hAnsi="Consolas" w:cs="Segoe UI"/>
@@ -3790,6 +5805,7 @@
         </w:rPr>
         <w:t>backup_data</w:t>
       </w:r>
+      <w:proofErr w:type="spellEnd"/>
       <w:r>
         <w:rPr>
           <w:rFonts w:ascii="Consolas" w:eastAsia="Times New Roman" w:hAnsi="Consolas" w:cs="Segoe UI"/>
@@ -3812,7 +5828,33 @@
           <w:bdr w:val="none" w:sz="0" w:space="0" w:color="auto" w:frame="1"/>
           <w14:ligatures w14:val="none"/>
         </w:rPr>
-        <w:t>"best_guess"</w:t>
+        <w:t>"</w:t>
+      </w:r>
+      <w:proofErr w:type="spellStart"/>
+      <w:r>
+        <w:rPr>
+          <w:rFonts w:ascii="Consolas" w:eastAsia="Times New Roman" w:hAnsi="Consolas" w:cs="Segoe UI"/>
+          <w:color w:val="CE9178"/>
+          <w:kern w:val="0"/>
+          <w:sz w:val="21"/>
+          <w:szCs w:val="21"/>
+          <w:bdr w:val="none" w:sz="0" w:space="0" w:color="auto" w:frame="1"/>
+          <w14:ligatures w14:val="none"/>
+        </w:rPr>
+        <w:t>best_guess</w:t>
+      </w:r>
+      <w:proofErr w:type="spellEnd"/>
+      <w:r>
+        <w:rPr>
+          <w:rFonts w:ascii="Consolas" w:eastAsia="Times New Roman" w:hAnsi="Consolas" w:cs="Segoe UI"/>
+          <w:color w:val="CE9178"/>
+          <w:kern w:val="0"/>
+          <w:sz w:val="21"/>
+          <w:szCs w:val="21"/>
+          <w:bdr w:val="none" w:sz="0" w:space="0" w:color="auto" w:frame="1"/>
+          <w14:ligatures w14:val="none"/>
+        </w:rPr>
+        <w:t>"</w:t>
       </w:r>
       <w:r>
         <w:rPr>
@@ -4262,6 +6304,7 @@
         </w:rPr>
         <w:t>                    </w:t>
       </w:r>
+      <w:proofErr w:type="spellStart"/>
       <w:r>
         <w:rPr>
           <w:rFonts w:ascii="Consolas" w:eastAsia="Times New Roman" w:hAnsi="Consolas" w:cs="Segoe UI"/>
@@ -4275,6 +6318,7 @@
         </w:rPr>
         <w:t>for</w:t>
       </w:r>
+      <w:proofErr w:type="spellEnd"/>
       <w:r>
         <w:rPr>
           <w:rFonts w:ascii="Consolas" w:eastAsia="Times New Roman" w:hAnsi="Consolas" w:cs="Segoe UI"/>
@@ -4351,7 +6395,35 @@
           <w:lang w:val="nl-NL"/>
           <w14:ligatures w14:val="none"/>
         </w:rPr>
-        <w:t>"lum"</w:t>
+        <w:t>"</w:t>
+      </w:r>
+      <w:proofErr w:type="spellStart"/>
+      <w:r>
+        <w:rPr>
+          <w:rFonts w:ascii="Consolas" w:eastAsia="Times New Roman" w:hAnsi="Consolas" w:cs="Segoe UI"/>
+          <w:color w:val="CE9178"/>
+          <w:kern w:val="0"/>
+          <w:sz w:val="21"/>
+          <w:szCs w:val="21"/>
+          <w:bdr w:val="none" w:sz="0" w:space="0" w:color="auto" w:frame="1"/>
+          <w:lang w:val="nl-NL"/>
+          <w14:ligatures w14:val="none"/>
+        </w:rPr>
+        <w:t>lum</w:t>
+      </w:r>
+      <w:proofErr w:type="spellEnd"/>
+      <w:r>
+        <w:rPr>
+          <w:rFonts w:ascii="Consolas" w:eastAsia="Times New Roman" w:hAnsi="Consolas" w:cs="Segoe UI"/>
+          <w:color w:val="CE9178"/>
+          <w:kern w:val="0"/>
+          <w:sz w:val="21"/>
+          <w:szCs w:val="21"/>
+          <w:bdr w:val="none" w:sz="0" w:space="0" w:color="auto" w:frame="1"/>
+          <w:lang w:val="nl-NL"/>
+          <w14:ligatures w14:val="none"/>
+        </w:rPr>
+        <w:t>"</w:t>
       </w:r>
       <w:r>
         <w:rPr>
@@ -4556,7 +6628,27 @@
           <w:kern w:val="0"/>
           <w14:ligatures w14:val="none"/>
         </w:rPr>
-        <w:t>Here that is saved in the const_backups for each simulated case:</w:t>
+        <w:t xml:space="preserve">Here that is saved in the </w:t>
+      </w:r>
+      <w:proofErr w:type="spellStart"/>
+      <w:r>
+        <w:rPr>
+          <w:rFonts w:ascii="Aptos" w:eastAsia="Times New Roman" w:hAnsi="Aptos" w:cs="Times New Roman"/>
+          <w:color w:val="000000"/>
+          <w:kern w:val="0"/>
+          <w14:ligatures w14:val="none"/>
+        </w:rPr>
+        <w:t>const_backups</w:t>
+      </w:r>
+      <w:proofErr w:type="spellEnd"/>
+      <w:r>
+        <w:rPr>
+          <w:rFonts w:ascii="Aptos" w:eastAsia="Times New Roman" w:hAnsi="Aptos" w:cs="Times New Roman"/>
+          <w:color w:val="000000"/>
+          <w:kern w:val="0"/>
+          <w14:ligatures w14:val="none"/>
+        </w:rPr>
+        <w:t xml:space="preserve"> for each simulated case:</w:t>
       </w:r>
     </w:p>
     <w:p>
@@ -4585,6 +6677,7 @@
         </w:rPr>
         <w:t>        </w:t>
       </w:r>
+      <w:proofErr w:type="spellStart"/>
       <w:r>
         <w:rPr>
           <w:rFonts w:ascii="Consolas" w:eastAsia="Times New Roman" w:hAnsi="Consolas" w:cs="Segoe UI"/>
@@ -4597,6 +6690,7 @@
         </w:rPr>
         <w:t>const_backup</w:t>
       </w:r>
+      <w:proofErr w:type="spellEnd"/>
       <w:r>
         <w:rPr>
           <w:rFonts w:ascii="Consolas" w:eastAsia="Times New Roman" w:hAnsi="Consolas" w:cs="Segoe UI"/>
@@ -4646,7 +6740,33 @@
           <w:bdr w:val="none" w:sz="0" w:space="0" w:color="auto" w:frame="1"/>
           <w14:ligatures w14:val="none"/>
         </w:rPr>
-        <w:t>"rho_mass_weighted"</w:t>
+        <w:t>"</w:t>
+      </w:r>
+      <w:proofErr w:type="spellStart"/>
+      <w:r>
+        <w:rPr>
+          <w:rFonts w:ascii="Consolas" w:eastAsia="Times New Roman" w:hAnsi="Consolas" w:cs="Segoe UI"/>
+          <w:color w:val="CE9178"/>
+          <w:kern w:val="0"/>
+          <w:sz w:val="21"/>
+          <w:szCs w:val="21"/>
+          <w:bdr w:val="none" w:sz="0" w:space="0" w:color="auto" w:frame="1"/>
+          <w14:ligatures w14:val="none"/>
+        </w:rPr>
+        <w:t>rho_mass_weighted</w:t>
+      </w:r>
+      <w:proofErr w:type="spellEnd"/>
+      <w:r>
+        <w:rPr>
+          <w:rFonts w:ascii="Consolas" w:eastAsia="Times New Roman" w:hAnsi="Consolas" w:cs="Segoe UI"/>
+          <w:color w:val="CE9178"/>
+          <w:kern w:val="0"/>
+          <w:sz w:val="21"/>
+          <w:szCs w:val="21"/>
+          <w:bdr w:val="none" w:sz="0" w:space="0" w:color="auto" w:frame="1"/>
+          <w14:ligatures w14:val="none"/>
+        </w:rPr>
+        <w:t>"</w:t>
       </w:r>
       <w:r>
         <w:rPr>
@@ -4660,6 +6780,7 @@
         </w:rPr>
         <w:t>: </w:t>
       </w:r>
+      <w:proofErr w:type="spellStart"/>
       <w:r>
         <w:rPr>
           <w:rFonts w:ascii="Consolas" w:eastAsia="Times New Roman" w:hAnsi="Consolas" w:cs="Segoe UI"/>
@@ -4672,6 +6793,7 @@
         </w:rPr>
         <w:t>rho_mass_weighted</w:t>
       </w:r>
+      <w:proofErr w:type="spellEnd"/>
       <w:r>
         <w:rPr>
           <w:rFonts w:ascii="Consolas" w:eastAsia="Times New Roman" w:hAnsi="Consolas" w:cs="Segoe UI"/>
@@ -4721,7 +6843,33 @@
           <w:bdr w:val="none" w:sz="0" w:space="0" w:color="auto" w:frame="1"/>
           <w14:ligatures w14:val="none"/>
         </w:rPr>
-        <w:t>"rho_volume_weighted"</w:t>
+        <w:t>"</w:t>
+      </w:r>
+      <w:proofErr w:type="spellStart"/>
+      <w:r>
+        <w:rPr>
+          <w:rFonts w:ascii="Consolas" w:eastAsia="Times New Roman" w:hAnsi="Consolas" w:cs="Segoe UI"/>
+          <w:color w:val="CE9178"/>
+          <w:kern w:val="0"/>
+          <w:sz w:val="21"/>
+          <w:szCs w:val="21"/>
+          <w:bdr w:val="none" w:sz="0" w:space="0" w:color="auto" w:frame="1"/>
+          <w14:ligatures w14:val="none"/>
+        </w:rPr>
+        <w:t>rho_volume_weighted</w:t>
+      </w:r>
+      <w:proofErr w:type="spellEnd"/>
+      <w:r>
+        <w:rPr>
+          <w:rFonts w:ascii="Consolas" w:eastAsia="Times New Roman" w:hAnsi="Consolas" w:cs="Segoe UI"/>
+          <w:color w:val="CE9178"/>
+          <w:kern w:val="0"/>
+          <w:sz w:val="21"/>
+          <w:szCs w:val="21"/>
+          <w:bdr w:val="none" w:sz="0" w:space="0" w:color="auto" w:frame="1"/>
+          <w14:ligatures w14:val="none"/>
+        </w:rPr>
+        <w:t>"</w:t>
       </w:r>
       <w:r>
         <w:rPr>
@@ -4735,6 +6883,7 @@
         </w:rPr>
         <w:t>: </w:t>
       </w:r>
+      <w:proofErr w:type="spellStart"/>
       <w:r>
         <w:rPr>
           <w:rFonts w:ascii="Consolas" w:eastAsia="Times New Roman" w:hAnsi="Consolas" w:cs="Segoe UI"/>
@@ -4747,6 +6896,7 @@
         </w:rPr>
         <w:t>rho_volume_weighted</w:t>
       </w:r>
+      <w:proofErr w:type="spellEnd"/>
       <w:r>
         <w:rPr>
           <w:rFonts w:ascii="Consolas" w:eastAsia="Times New Roman" w:hAnsi="Consolas" w:cs="Segoe UI"/>
@@ -5672,7 +7822,33 @@
           <w:bdr w:val="none" w:sz="0" w:space="0" w:color="auto" w:frame="1"/>
           <w14:ligatures w14:val="none"/>
         </w:rPr>
-        <w:t>"dyn_press_at_erosion_change"</w:t>
+        <w:t>"</w:t>
+      </w:r>
+      <w:proofErr w:type="spellStart"/>
+      <w:r>
+        <w:rPr>
+          <w:rFonts w:ascii="Consolas" w:eastAsia="Times New Roman" w:hAnsi="Consolas" w:cs="Segoe UI"/>
+          <w:color w:val="CE9178"/>
+          <w:kern w:val="0"/>
+          <w:sz w:val="21"/>
+          <w:szCs w:val="21"/>
+          <w:bdr w:val="none" w:sz="0" w:space="0" w:color="auto" w:frame="1"/>
+          <w14:ligatures w14:val="none"/>
+        </w:rPr>
+        <w:t>dyn_press_at_erosion_change</w:t>
+      </w:r>
+      <w:proofErr w:type="spellEnd"/>
+      <w:r>
+        <w:rPr>
+          <w:rFonts w:ascii="Consolas" w:eastAsia="Times New Roman" w:hAnsi="Consolas" w:cs="Segoe UI"/>
+          <w:color w:val="CE9178"/>
+          <w:kern w:val="0"/>
+          <w:sz w:val="21"/>
+          <w:szCs w:val="21"/>
+          <w:bdr w:val="none" w:sz="0" w:space="0" w:color="auto" w:frame="1"/>
+          <w14:ligatures w14:val="none"/>
+        </w:rPr>
+        <w:t>"</w:t>
       </w:r>
       <w:r>
         <w:rPr>
@@ -5686,6 +7862,7 @@
         </w:rPr>
         <w:t>: </w:t>
       </w:r>
+      <w:proofErr w:type="spellStart"/>
       <w:r>
         <w:rPr>
           <w:rFonts w:ascii="Consolas" w:eastAsia="Times New Roman" w:hAnsi="Consolas" w:cs="Segoe UI"/>
@@ -5698,6 +7875,7 @@
         </w:rPr>
         <w:t>erosion_dyn_press_change</w:t>
       </w:r>
+      <w:proofErr w:type="spellEnd"/>
       <w:r>
         <w:rPr>
           <w:rFonts w:ascii="Consolas" w:eastAsia="Times New Roman" w:hAnsi="Consolas" w:cs="Segoe UI"/>
@@ -6686,6 +8864,7 @@
         </w:rPr>
         <w:t> </w:t>
       </w:r>
+      <w:proofErr w:type="spellStart"/>
       <w:r>
         <w:rPr>
           <w:rFonts w:ascii="Consolas" w:eastAsia="Times New Roman" w:hAnsi="Consolas" w:cs="Segoe UI"/>
@@ -6708,7 +8887,20 @@
           <w:bdr w:val="none" w:sz="0" w:space="0" w:color="auto" w:frame="1"/>
           <w14:ligatures w14:val="none"/>
         </w:rPr>
-        <w:t>.endswith(</w:t>
+        <w:t>.endswith</w:t>
+      </w:r>
+      <w:proofErr w:type="spellEnd"/>
+      <w:r>
+        <w:rPr>
+          <w:rFonts w:ascii="Consolas" w:eastAsia="Times New Roman" w:hAnsi="Consolas" w:cs="Segoe UI"/>
+          <w:color w:val="D4D4D4"/>
+          <w:kern w:val="0"/>
+          <w:sz w:val="21"/>
+          <w:szCs w:val="21"/>
+          <w:bdr w:val="none" w:sz="0" w:space="0" w:color="auto" w:frame="1"/>
+          <w14:ligatures w14:val="none"/>
+        </w:rPr>
+        <w:t>(</w:t>
       </w:r>
       <w:r>
         <w:rPr>
@@ -6761,6 +8953,7 @@
         </w:rPr>
         <w:t>                </w:t>
       </w:r>
+      <w:proofErr w:type="spellStart"/>
       <w:r>
         <w:rPr>
           <w:rFonts w:ascii="Consolas" w:eastAsia="Times New Roman" w:hAnsi="Consolas" w:cs="Segoe UI"/>
@@ -6773,6 +8966,7 @@
         </w:rPr>
         <w:t>backup_file</w:t>
       </w:r>
+      <w:proofErr w:type="spellEnd"/>
       <w:r>
         <w:rPr>
           <w:rFonts w:ascii="Consolas" w:eastAsia="Times New Roman" w:hAnsi="Consolas" w:cs="Segoe UI"/>
@@ -6848,6 +9042,7 @@
         </w:rPr>
         <w:t>(</w:t>
       </w:r>
+      <w:proofErr w:type="spellStart"/>
       <w:r>
         <w:rPr>
           <w:rFonts w:ascii="Consolas" w:eastAsia="Times New Roman" w:hAnsi="Consolas" w:cs="Segoe UI"/>
@@ -6870,7 +9065,20 @@
           <w:bdr w:val="none" w:sz="0" w:space="0" w:color="auto" w:frame="1"/>
           <w14:ligatures w14:val="none"/>
         </w:rPr>
-        <w:t>"Using backup file: </w:t>
+        <w:t>"Using</w:t>
+      </w:r>
+      <w:proofErr w:type="spellEnd"/>
+      <w:r>
+        <w:rPr>
+          <w:rFonts w:ascii="Consolas" w:eastAsia="Times New Roman" w:hAnsi="Consolas" w:cs="Segoe UI"/>
+          <w:color w:val="CE9178"/>
+          <w:kern w:val="0"/>
+          <w:sz w:val="21"/>
+          <w:szCs w:val="21"/>
+          <w:bdr w:val="none" w:sz="0" w:space="0" w:color="auto" w:frame="1"/>
+          <w14:ligatures w14:val="none"/>
+        </w:rPr>
+        <w:t xml:space="preserve"> backup file: </w:t>
       </w:r>
       <w:r>
         <w:rPr>
@@ -6884,6 +9092,7 @@
         </w:rPr>
         <w:t>{</w:t>
       </w:r>
+      <w:proofErr w:type="spellStart"/>
       <w:r>
         <w:rPr>
           <w:rFonts w:ascii="Consolas" w:eastAsia="Times New Roman" w:hAnsi="Consolas" w:cs="Segoe UI"/>
@@ -6896,6 +9105,7 @@
         </w:rPr>
         <w:t>backup_file</w:t>
       </w:r>
+      <w:proofErr w:type="spellEnd"/>
       <w:r>
         <w:rPr>
           <w:rFonts w:ascii="Consolas" w:eastAsia="Times New Roman" w:hAnsi="Consolas" w:cs="Segoe UI"/>
@@ -7250,6 +9460,7 @@
         </w:rPr>
         <w:t>                    </w:t>
       </w:r>
+      <w:proofErr w:type="spellStart"/>
       <w:r>
         <w:rPr>
           <w:rFonts w:ascii="Consolas" w:eastAsia="Times New Roman" w:hAnsi="Consolas" w:cs="Segoe UI"/>
@@ -7262,6 +9473,7 @@
         </w:rPr>
         <w:t>backup_small</w:t>
       </w:r>
+      <w:proofErr w:type="spellEnd"/>
       <w:r>
         <w:rPr>
           <w:rFonts w:ascii="Consolas" w:eastAsia="Times New Roman" w:hAnsi="Consolas" w:cs="Segoe UI"/>
@@ -7274,6 +9486,7 @@
         </w:rPr>
         <w:t> = </w:t>
       </w:r>
+      <w:proofErr w:type="spellStart"/>
       <w:r>
         <w:rPr>
           <w:rFonts w:ascii="Consolas" w:eastAsia="Times New Roman" w:hAnsi="Consolas" w:cs="Segoe UI"/>
@@ -7310,6 +9523,7 @@
         </w:rPr>
         <w:t>load</w:t>
       </w:r>
+      <w:proofErr w:type="spellEnd"/>
       <w:r>
         <w:rPr>
           <w:rFonts w:ascii="Consolas" w:eastAsia="Times New Roman" w:hAnsi="Consolas" w:cs="Segoe UI"/>
@@ -7447,6 +9661,7 @@
         </w:rPr>
         <w:t>               </w:t>
       </w:r>
+      <w:proofErr w:type="spellStart"/>
       <w:r>
         <w:rPr>
           <w:rFonts w:ascii="Consolas" w:eastAsia="Times New Roman" w:hAnsi="Consolas" w:cs="Segoe UI"/>
@@ -7459,6 +9674,7 @@
         </w:rPr>
         <w:t>x_valid_rho</w:t>
       </w:r>
+      <w:proofErr w:type="spellEnd"/>
       <w:r>
         <w:rPr>
           <w:rFonts w:ascii="Consolas" w:eastAsia="Times New Roman" w:hAnsi="Consolas" w:cs="Segoe UI"/>
@@ -7471,6 +9687,7 @@
         </w:rPr>
         <w:t> = </w:t>
       </w:r>
+      <w:proofErr w:type="spellStart"/>
       <w:r>
         <w:rPr>
           <w:rFonts w:ascii="Consolas" w:eastAsia="Times New Roman" w:hAnsi="Consolas" w:cs="Segoe UI"/>
@@ -7483,6 +9700,7 @@
         </w:rPr>
         <w:t>backup_small</w:t>
       </w:r>
+      <w:proofErr w:type="spellEnd"/>
       <w:r>
         <w:rPr>
           <w:rFonts w:ascii="Consolas" w:eastAsia="Times New Roman" w:hAnsi="Consolas" w:cs="Segoe UI"/>
@@ -7505,7 +9723,33 @@
           <w:bdr w:val="none" w:sz="0" w:space="0" w:color="auto" w:frame="1"/>
           <w14:ligatures w14:val="none"/>
         </w:rPr>
-        <w:t>'dynesty'</w:t>
+        <w:t>'</w:t>
+      </w:r>
+      <w:proofErr w:type="spellStart"/>
+      <w:r>
+        <w:rPr>
+          <w:rFonts w:ascii="Consolas" w:eastAsia="Times New Roman" w:hAnsi="Consolas" w:cs="Segoe UI"/>
+          <w:color w:val="CE9178"/>
+          <w:kern w:val="0"/>
+          <w:sz w:val="21"/>
+          <w:szCs w:val="21"/>
+          <w:bdr w:val="none" w:sz="0" w:space="0" w:color="auto" w:frame="1"/>
+          <w14:ligatures w14:val="none"/>
+        </w:rPr>
+        <w:t>dynesty</w:t>
+      </w:r>
+      <w:proofErr w:type="spellEnd"/>
+      <w:r>
+        <w:rPr>
+          <w:rFonts w:ascii="Consolas" w:eastAsia="Times New Roman" w:hAnsi="Consolas" w:cs="Segoe UI"/>
+          <w:color w:val="CE9178"/>
+          <w:kern w:val="0"/>
+          <w:sz w:val="21"/>
+          <w:szCs w:val="21"/>
+          <w:bdr w:val="none" w:sz="0" w:space="0" w:color="auto" w:frame="1"/>
+          <w14:ligatures w14:val="none"/>
+        </w:rPr>
+        <w:t>'</w:t>
       </w:r>
       <w:r>
         <w:rPr>
@@ -7529,7 +9773,33 @@
           <w:bdr w:val="none" w:sz="0" w:space="0" w:color="auto" w:frame="1"/>
           <w14:ligatures w14:val="none"/>
         </w:rPr>
-        <w:t>'rho_array'</w:t>
+        <w:t>'</w:t>
+      </w:r>
+      <w:proofErr w:type="spellStart"/>
+      <w:r>
+        <w:rPr>
+          <w:rFonts w:ascii="Consolas" w:eastAsia="Times New Roman" w:hAnsi="Consolas" w:cs="Segoe UI"/>
+          <w:color w:val="CE9178"/>
+          <w:kern w:val="0"/>
+          <w:sz w:val="21"/>
+          <w:szCs w:val="21"/>
+          <w:bdr w:val="none" w:sz="0" w:space="0" w:color="auto" w:frame="1"/>
+          <w14:ligatures w14:val="none"/>
+        </w:rPr>
+        <w:t>rho_array</w:t>
+      </w:r>
+      <w:proofErr w:type="spellEnd"/>
+      <w:r>
+        <w:rPr>
+          <w:rFonts w:ascii="Consolas" w:eastAsia="Times New Roman" w:hAnsi="Consolas" w:cs="Segoe UI"/>
+          <w:color w:val="CE9178"/>
+          <w:kern w:val="0"/>
+          <w:sz w:val="21"/>
+          <w:szCs w:val="21"/>
+          <w:bdr w:val="none" w:sz="0" w:space="0" w:color="auto" w:frame="1"/>
+          <w14:ligatures w14:val="none"/>
+        </w:rPr>
+        <w:t>'</w:t>
       </w:r>
       <w:r>
         <w:rPr>

</xml_diff>